<commit_message>
low correct and add 5 Task
</commit_message>
<xml_diff>
--- a/ElectronicsAndCircuitEngineering_Kylikov/AnswerForExam.docx
+++ b/ElectronicsAndCircuitEngineering_Kylikov/AnswerForExam.docx
@@ -2818,19 +2818,7 @@
               <w:rPr>
                 <w:rFonts w:ascii="Cambria Math" w:hAnsi="Cambria Math"/>
               </w:rPr>
-              <m:t>=</m:t>
-            </m:r>
-            <m:r>
-              <w:rPr>
-                <w:rFonts w:ascii="Cambria Math" w:hAnsi="Cambria Math"/>
-              </w:rPr>
-              <m:t>γ</m:t>
-            </m:r>
-            <m:r>
-              <w:rPr>
-                <w:rFonts w:ascii="Cambria Math" w:hAnsi="Cambria Math"/>
-              </w:rPr>
-              <m:t>*</m:t>
+              <m:t>=γ*</m:t>
             </m:r>
             <m:sSub>
               <m:sSubPr>
@@ -3972,6 +3960,9 @@
       </w:r>
       <m:oMath>
         <m:r>
+          <m:rPr>
+            <m:sty m:val="p"/>
+          </m:rPr>
           <w:rPr>
             <w:rFonts w:ascii="Cambria Math" w:eastAsiaTheme="minorEastAsia" w:hAnsi="Cambria Math"/>
           </w:rPr>
@@ -4119,7 +4110,7 @@
         <w:ind w:left="567" w:hanging="567"/>
       </w:pPr>
       <w:r>
-        <w:t>Последовательная;</w:t>
+        <w:t>Последовательная:</w:t>
       </w:r>
     </w:p>
     <w:p>
@@ -4982,7 +4973,7 @@
         <w:ind w:left="567" w:hanging="567"/>
       </w:pPr>
       <w:r>
-        <w:t>Параллельная;</w:t>
+        <w:t>Параллельная:</w:t>
       </w:r>
     </w:p>
     <w:p>
@@ -5029,16 +5020,7 @@
           <w:sz w:val="24"/>
           <w:u w:val="single"/>
         </w:rPr>
-        <w:t>7</w:t>
-      </w:r>
-      <w:r>
-        <w:rPr>
-          <w:rFonts w:eastAsiaTheme="minorEastAsia"/>
-          <w:b/>
-          <w:sz w:val="24"/>
-          <w:u w:val="single"/>
-        </w:rPr>
-        <w:t xml:space="preserve"> </w:t>
+        <w:t xml:space="preserve">7 </w:t>
       </w:r>
       <w:r>
         <w:rPr>
@@ -6309,7 +6291,6 @@
       <w:r>
         <w:t xml:space="preserve"> </w:t>
       </w:r>
-      <w:proofErr w:type="gramStart"/>
       <w:r>
         <w:rPr>
           <w:lang w:val="en-US"/>
@@ -6325,7 +6306,6 @@
         </w:rPr>
         <w:t>R</w:t>
       </w:r>
-      <w:proofErr w:type="gramEnd"/>
       <w:r>
         <w:rPr>
           <w:vertAlign w:val="subscript"/>
@@ -6361,8 +6341,2262 @@
       </w:r>
     </w:p>
     <w:p>
-      <w:bookmarkStart w:id="0" w:name="_GoBack"/>
-      <w:bookmarkEnd w:id="0"/>
+      <w:pPr>
+        <w:ind w:firstLine="567"/>
+      </w:pPr>
+      <w:r>
+        <w:t>Зависит от способа съёма сигнала обратной связи с выходной цепи, т.е. от вида связи: по напряжению (</w:t>
+      </w:r>
+      <w:r>
+        <w:rPr>
+          <w:lang w:val="en-US"/>
+        </w:rPr>
+        <w:t>U</w:t>
+      </w:r>
+      <w:r>
+        <w:t>) или по току (</w:t>
+      </w:r>
+      <w:r>
+        <w:rPr>
+          <w:lang w:val="en-US"/>
+        </w:rPr>
+        <w:t>I</w:t>
+      </w:r>
+      <w:r>
+        <w:t>);</w:t>
+      </w:r>
+    </w:p>
+    <w:p>
+      <w:pPr>
+        <w:pStyle w:val="a5"/>
+        <w:numPr>
+          <w:ilvl w:val="0"/>
+          <w:numId w:val="12"/>
+        </w:numPr>
+        <w:tabs>
+          <w:tab w:val="left" w:pos="3135"/>
+        </w:tabs>
+        <w:ind w:left="567" w:hanging="567"/>
+      </w:pPr>
+      <w:r>
+        <w:t>По напряжению:</w:t>
+      </w:r>
+    </w:p>
+    <w:p>
+      <w:pPr>
+        <w:tabs>
+          <w:tab w:val="left" w:pos="3135"/>
+        </w:tabs>
+        <w:jc w:val="center"/>
+        <w:rPr>
+          <w:rFonts w:eastAsiaTheme="minorEastAsia"/>
+          <w:b/>
+          <w:sz w:val="24"/>
+          <w:u w:val="single"/>
+        </w:rPr>
+      </w:pPr>
+      <w:r>
+        <w:rPr>
+          <w:rFonts w:eastAsiaTheme="minorEastAsia"/>
+          <w:b/>
+          <w:sz w:val="24"/>
+          <w:u w:val="single"/>
+        </w:rPr>
+        <w:t>Рисунок</w:t>
+      </w:r>
+      <w:r>
+        <w:rPr>
+          <w:rFonts w:eastAsiaTheme="minorEastAsia"/>
+          <w:b/>
+          <w:sz w:val="24"/>
+          <w:u w:val="single"/>
+        </w:rPr>
+        <w:t xml:space="preserve"> </w:t>
+      </w:r>
+      <w:r>
+        <w:rPr>
+          <w:rFonts w:eastAsiaTheme="minorEastAsia"/>
+          <w:b/>
+          <w:sz w:val="24"/>
+          <w:u w:val="single"/>
+        </w:rPr>
+        <w:t>стр. №</w:t>
+      </w:r>
+      <w:r>
+        <w:rPr>
+          <w:rFonts w:eastAsiaTheme="minorEastAsia"/>
+          <w:b/>
+          <w:sz w:val="24"/>
+          <w:u w:val="single"/>
+        </w:rPr>
+        <w:t xml:space="preserve">12 </w:t>
+      </w:r>
+      <w:r>
+        <w:rPr>
+          <w:rFonts w:eastAsiaTheme="minorEastAsia"/>
+          <w:b/>
+          <w:sz w:val="24"/>
+          <w:u w:val="single"/>
+        </w:rPr>
+        <w:t>(тетрадь)</w:t>
+      </w:r>
+    </w:p>
+    <w:p>
+      <w:pPr>
+        <w:ind w:firstLine="567"/>
+      </w:pPr>
+      <w:r>
+        <w:t>Здесь усилитель, охватываемый обратной связью со стороны представлен эквивалентным источником напряжения (</w:t>
+      </w:r>
+      <w:r>
+        <w:rPr>
+          <w:lang w:val="en-US"/>
+        </w:rPr>
+        <w:t>E</w:t>
+      </w:r>
+      <w:r>
+        <w:rPr>
+          <w:vertAlign w:val="subscript"/>
+        </w:rPr>
+        <w:t>ВЫХ</w:t>
+      </w:r>
+      <w:r>
+        <w:t xml:space="preserve">, </w:t>
+      </w:r>
+      <w:r>
+        <w:rPr>
+          <w:lang w:val="en-US"/>
+        </w:rPr>
+        <w:t>R</w:t>
+      </w:r>
+      <w:r>
+        <w:rPr>
+          <w:vertAlign w:val="subscript"/>
+        </w:rPr>
+        <w:t>ВЫХ</w:t>
+      </w:r>
+      <w:r>
+        <w:t>)</w:t>
+      </w:r>
+      <w:r>
+        <w:t>;</w:t>
+      </w:r>
+    </w:p>
+    <w:p>
+      <w:pPr>
+        <w:ind w:firstLine="567"/>
+      </w:pPr>
+      <w:r>
+        <w:t>Предполагаем, что к выходу подключён внешний источник напряжения (</w:t>
+      </w:r>
+      <w:r>
+        <w:rPr>
+          <w:lang w:val="en-US"/>
+        </w:rPr>
+        <w:t>U</w:t>
+      </w:r>
+      <w:r>
+        <w:rPr>
+          <w:vertAlign w:val="subscript"/>
+        </w:rPr>
+        <w:t>ВЫХ</w:t>
+      </w:r>
+      <w:r>
+        <w:t>) положительной полярности; Рассчитав ток (</w:t>
+      </w:r>
+      <w:r>
+        <w:rPr>
+          <w:lang w:val="en-US"/>
+        </w:rPr>
+        <w:t>I</w:t>
+      </w:r>
+      <w:r>
+        <w:rPr>
+          <w:vertAlign w:val="subscript"/>
+        </w:rPr>
+        <w:t>ВЫХ</w:t>
+      </w:r>
+      <w:r>
+        <w:t>)</w:t>
+      </w:r>
+      <w:r>
+        <w:t>, созданный этим источником можно найти:</w:t>
+      </w:r>
+    </w:p>
+    <w:p>
+      <w:pPr>
+        <w:rPr>
+          <w:rFonts w:eastAsiaTheme="minorEastAsia"/>
+        </w:rPr>
+      </w:pPr>
+      <m:oMathPara>
+        <m:oMathParaPr>
+          <m:jc m:val="center"/>
+        </m:oMathParaPr>
+        <m:oMath>
+          <m:borderBox>
+            <m:borderBoxPr>
+              <m:ctrlPr>
+                <w:rPr>
+                  <w:rFonts w:ascii="Cambria Math" w:hAnsi="Cambria Math"/>
+                  <w:i/>
+                </w:rPr>
+              </m:ctrlPr>
+            </m:borderBoxPr>
+            <m:e>
+              <m:sSub>
+                <m:sSubPr>
+                  <m:ctrlPr>
+                    <w:rPr>
+                      <w:rFonts w:ascii="Cambria Math" w:hAnsi="Cambria Math"/>
+                      <w:i/>
+                    </w:rPr>
+                  </m:ctrlPr>
+                </m:sSubPr>
+                <m:e>
+                  <m:r>
+                    <w:rPr>
+                      <w:rFonts w:ascii="Cambria Math" w:hAnsi="Cambria Math"/>
+                      <w:lang w:val="en-US"/>
+                    </w:rPr>
+                    <m:t>R</m:t>
+                  </m:r>
+                </m:e>
+                <m:sub>
+                  <m:r>
+                    <w:rPr>
+                      <w:rFonts w:ascii="Cambria Math" w:hAnsi="Cambria Math"/>
+                    </w:rPr>
+                    <m:t>вых ос</m:t>
+                  </m:r>
+                </m:sub>
+              </m:sSub>
+              <m:r>
+                <w:rPr>
+                  <w:rFonts w:ascii="Cambria Math" w:eastAsiaTheme="minorEastAsia" w:hAnsi="Cambria Math"/>
+                </w:rPr>
+                <m:t>=</m:t>
+              </m:r>
+              <m:f>
+                <m:fPr>
+                  <m:type m:val="skw"/>
+                  <m:ctrlPr>
+                    <w:rPr>
+                      <w:rFonts w:ascii="Cambria Math" w:eastAsiaTheme="minorEastAsia" w:hAnsi="Cambria Math"/>
+                      <w:i/>
+                      <w:lang w:val="en-US"/>
+                    </w:rPr>
+                  </m:ctrlPr>
+                </m:fPr>
+                <m:num>
+                  <m:sSub>
+                    <m:sSubPr>
+                      <m:ctrlPr>
+                        <w:rPr>
+                          <w:rFonts w:ascii="Cambria Math" w:eastAsiaTheme="minorEastAsia" w:hAnsi="Cambria Math"/>
+                          <w:i/>
+                          <w:lang w:val="en-US"/>
+                        </w:rPr>
+                      </m:ctrlPr>
+                    </m:sSubPr>
+                    <m:e>
+                      <m:r>
+                        <w:rPr>
+                          <w:rFonts w:ascii="Cambria Math" w:eastAsiaTheme="minorEastAsia" w:hAnsi="Cambria Math"/>
+                          <w:lang w:val="en-US"/>
+                        </w:rPr>
+                        <m:t>U</m:t>
+                      </m:r>
+                    </m:e>
+                    <m:sub>
+                      <m:r>
+                        <w:rPr>
+                          <w:rFonts w:ascii="Cambria Math" w:eastAsiaTheme="minorEastAsia" w:hAnsi="Cambria Math"/>
+                          <w:lang w:val="en-US"/>
+                        </w:rPr>
+                        <m:t>вых</m:t>
+                      </m:r>
+                    </m:sub>
+                  </m:sSub>
+                </m:num>
+                <m:den>
+                  <m:sSub>
+                    <m:sSubPr>
+                      <m:ctrlPr>
+                        <w:rPr>
+                          <w:rFonts w:ascii="Cambria Math" w:eastAsiaTheme="minorEastAsia" w:hAnsi="Cambria Math"/>
+                          <w:i/>
+                          <w:lang w:val="en-US"/>
+                        </w:rPr>
+                      </m:ctrlPr>
+                    </m:sSubPr>
+                    <m:e>
+                      <m:r>
+                        <w:rPr>
+                          <w:rFonts w:ascii="Cambria Math" w:eastAsiaTheme="minorEastAsia" w:hAnsi="Cambria Math"/>
+                          <w:lang w:val="en-US"/>
+                        </w:rPr>
+                        <m:t>I</m:t>
+                      </m:r>
+                    </m:e>
+                    <m:sub>
+                      <m:r>
+                        <w:rPr>
+                          <w:rFonts w:ascii="Cambria Math" w:eastAsiaTheme="minorEastAsia" w:hAnsi="Cambria Math"/>
+                          <w:lang w:val="en-US"/>
+                        </w:rPr>
+                        <m:t>вых</m:t>
+                      </m:r>
+                    </m:sub>
+                  </m:sSub>
+                </m:den>
+              </m:f>
+            </m:e>
+          </m:borderBox>
+        </m:oMath>
+      </m:oMathPara>
+    </w:p>
+    <w:p>
+      <w:pPr>
+        <w:ind w:firstLine="709"/>
+        <w:rPr>
+          <w:rFonts w:eastAsiaTheme="minorEastAsia"/>
+        </w:rPr>
+      </w:pPr>
+      <w:r>
+        <w:rPr>
+          <w:rFonts w:eastAsiaTheme="minorEastAsia"/>
+        </w:rPr>
+        <w:t xml:space="preserve">На вход усилителя сигнал не подаётся, но на выходе появляется отрицательное напряжение </w:t>
+      </w:r>
+      <w:r>
+        <w:rPr>
+          <w:rFonts w:eastAsiaTheme="minorEastAsia"/>
+        </w:rPr>
+        <w:t>(</w:t>
+      </w:r>
+      <w:r>
+        <w:rPr>
+          <w:rFonts w:eastAsiaTheme="minorEastAsia"/>
+          <w:lang w:val="en-US"/>
+        </w:rPr>
+        <w:t>E</w:t>
+      </w:r>
+      <w:r>
+        <w:rPr>
+          <w:rFonts w:eastAsiaTheme="minorEastAsia"/>
+          <w:vertAlign w:val="subscript"/>
+        </w:rPr>
+        <w:t>ВЫХ</w:t>
+      </w:r>
+      <w:r>
+        <w:rPr>
+          <w:rFonts w:eastAsiaTheme="minorEastAsia"/>
+        </w:rPr>
+        <w:t xml:space="preserve">) за счёт прохождения </w:t>
+      </w:r>
+      <w:r>
+        <w:rPr>
+          <w:rFonts w:eastAsiaTheme="minorEastAsia"/>
+          <w:lang w:val="en-US"/>
+        </w:rPr>
+        <w:t>U</w:t>
+      </w:r>
+      <w:r>
+        <w:rPr>
+          <w:rFonts w:eastAsiaTheme="minorEastAsia"/>
+          <w:vertAlign w:val="subscript"/>
+        </w:rPr>
+        <w:t>ВЫХ</w:t>
+      </w:r>
+      <w:r>
+        <w:rPr>
+          <w:rFonts w:eastAsiaTheme="minorEastAsia"/>
+        </w:rPr>
+        <w:t xml:space="preserve"> </w:t>
+      </w:r>
+      <w:r>
+        <w:rPr>
+          <w:rFonts w:eastAsiaTheme="minorEastAsia"/>
+        </w:rPr>
+        <w:t>по цепи обратной связи (ООС) на вход усилителя и далее на выход;</w:t>
+      </w:r>
+    </w:p>
+    <w:p>
+      <w:pPr>
+        <w:ind w:firstLine="709"/>
+        <w:rPr>
+          <w:rFonts w:eastAsiaTheme="minorEastAsia"/>
+        </w:rPr>
+      </w:pPr>
+      <w:r>
+        <w:rPr>
+          <w:rFonts w:eastAsiaTheme="minorEastAsia"/>
+        </w:rPr>
+        <w:t xml:space="preserve">Поскольку усилитель инвертирующий, то </w:t>
+      </w:r>
+      <w:r>
+        <w:rPr>
+          <w:rFonts w:eastAsiaTheme="minorEastAsia"/>
+          <w:lang w:val="en-US"/>
+        </w:rPr>
+        <w:t>E</w:t>
+      </w:r>
+      <w:r>
+        <w:rPr>
+          <w:rFonts w:eastAsiaTheme="minorEastAsia"/>
+          <w:vertAlign w:val="subscript"/>
+        </w:rPr>
+        <w:t>ВЫХ</w:t>
+      </w:r>
+      <w:r>
+        <w:rPr>
+          <w:rFonts w:eastAsiaTheme="minorEastAsia"/>
+        </w:rPr>
+        <w:t xml:space="preserve"> будет отрицательного знака;</w:t>
+      </w:r>
+    </w:p>
+    <w:p>
+      <w:pPr>
+        <w:rPr>
+          <w:rFonts w:eastAsiaTheme="minorEastAsia"/>
+        </w:rPr>
+      </w:pPr>
+      <m:oMathPara>
+        <m:oMathParaPr>
+          <m:jc m:val="center"/>
+        </m:oMathParaPr>
+        <m:oMath>
+          <m:borderBox>
+            <m:borderBoxPr>
+              <m:ctrlPr>
+                <w:rPr>
+                  <w:rFonts w:ascii="Cambria Math" w:hAnsi="Cambria Math"/>
+                  <w:i/>
+                </w:rPr>
+              </m:ctrlPr>
+            </m:borderBoxPr>
+            <m:e>
+              <m:sSub>
+                <m:sSubPr>
+                  <m:ctrlPr>
+                    <w:rPr>
+                      <w:rFonts w:ascii="Cambria Math" w:hAnsi="Cambria Math"/>
+                      <w:i/>
+                    </w:rPr>
+                  </m:ctrlPr>
+                </m:sSubPr>
+                <m:e>
+                  <m:r>
+                    <w:rPr>
+                      <w:rFonts w:ascii="Cambria Math" w:hAnsi="Cambria Math"/>
+                    </w:rPr>
+                    <m:t>I</m:t>
+                  </m:r>
+                </m:e>
+                <m:sub>
+                  <m:r>
+                    <w:rPr>
+                      <w:rFonts w:ascii="Cambria Math" w:hAnsi="Cambria Math"/>
+                    </w:rPr>
+                    <m:t>вых</m:t>
+                  </m:r>
+                </m:sub>
+              </m:sSub>
+              <m:r>
+                <w:rPr>
+                  <w:rFonts w:ascii="Cambria Math" w:hAnsi="Cambria Math"/>
+                </w:rPr>
+                <m:t>=</m:t>
+              </m:r>
+              <m:f>
+                <m:fPr>
+                  <m:ctrlPr>
+                    <w:rPr>
+                      <w:rFonts w:ascii="Cambria Math" w:hAnsi="Cambria Math"/>
+                      <w:i/>
+                    </w:rPr>
+                  </m:ctrlPr>
+                </m:fPr>
+                <m:num>
+                  <m:sSub>
+                    <m:sSubPr>
+                      <m:ctrlPr>
+                        <w:rPr>
+                          <w:rFonts w:ascii="Cambria Math" w:hAnsi="Cambria Math"/>
+                          <w:i/>
+                          <w:lang w:val="en-US"/>
+                        </w:rPr>
+                      </m:ctrlPr>
+                    </m:sSubPr>
+                    <m:e>
+                      <m:r>
+                        <w:rPr>
+                          <w:rFonts w:ascii="Cambria Math" w:hAnsi="Cambria Math"/>
+                          <w:lang w:val="en-US"/>
+                        </w:rPr>
+                        <m:t>U</m:t>
+                      </m:r>
+                    </m:e>
+                    <m:sub>
+                      <m:r>
+                        <w:rPr>
+                          <w:rFonts w:ascii="Cambria Math" w:hAnsi="Cambria Math"/>
+                          <w:lang w:val="en-US"/>
+                        </w:rPr>
+                        <m:t>вых</m:t>
+                      </m:r>
+                    </m:sub>
+                  </m:sSub>
+                  <m:r>
+                    <w:rPr>
+                      <w:rFonts w:ascii="Cambria Math" w:hAnsi="Cambria Math"/>
+                      <w:lang w:val="en-US"/>
+                    </w:rPr>
+                    <m:t>-</m:t>
+                  </m:r>
+                  <m:d>
+                    <m:dPr>
+                      <m:ctrlPr>
+                        <w:rPr>
+                          <w:rFonts w:ascii="Cambria Math" w:hAnsi="Cambria Math"/>
+                          <w:i/>
+                          <w:lang w:val="en-US"/>
+                        </w:rPr>
+                      </m:ctrlPr>
+                    </m:dPr>
+                    <m:e>
+                      <m:r>
+                        <w:rPr>
+                          <w:rFonts w:ascii="Cambria Math" w:hAnsi="Cambria Math"/>
+                          <w:lang w:val="en-US"/>
+                        </w:rPr>
+                        <m:t>-</m:t>
+                      </m:r>
+                      <m:sSub>
+                        <m:sSubPr>
+                          <m:ctrlPr>
+                            <w:rPr>
+                              <w:rFonts w:ascii="Cambria Math" w:hAnsi="Cambria Math"/>
+                              <w:i/>
+                              <w:lang w:val="en-US"/>
+                            </w:rPr>
+                          </m:ctrlPr>
+                        </m:sSubPr>
+                        <m:e>
+                          <m:r>
+                            <w:rPr>
+                              <w:rFonts w:ascii="Cambria Math" w:hAnsi="Cambria Math"/>
+                              <w:lang w:val="en-US"/>
+                            </w:rPr>
+                            <m:t>I</m:t>
+                          </m:r>
+                        </m:e>
+                        <m:sub>
+                          <m:r>
+                            <w:rPr>
+                              <w:rFonts w:ascii="Cambria Math" w:hAnsi="Cambria Math"/>
+                              <w:lang w:val="en-US"/>
+                            </w:rPr>
+                            <m:t>вых</m:t>
+                          </m:r>
+                        </m:sub>
+                      </m:sSub>
+                    </m:e>
+                  </m:d>
+                </m:num>
+                <m:den>
+                  <m:sSub>
+                    <m:sSubPr>
+                      <m:ctrlPr>
+                        <w:rPr>
+                          <w:rFonts w:ascii="Cambria Math" w:hAnsi="Cambria Math"/>
+                          <w:i/>
+                        </w:rPr>
+                      </m:ctrlPr>
+                    </m:sSubPr>
+                    <m:e>
+                      <m:r>
+                        <w:rPr>
+                          <w:rFonts w:ascii="Cambria Math" w:hAnsi="Cambria Math"/>
+                        </w:rPr>
+                        <m:t>R</m:t>
+                      </m:r>
+                    </m:e>
+                    <m:sub>
+                      <m:r>
+                        <w:rPr>
+                          <w:rFonts w:ascii="Cambria Math" w:hAnsi="Cambria Math"/>
+                          <w:lang w:val="en-US"/>
+                        </w:rPr>
+                        <m:t>вых</m:t>
+                      </m:r>
+                    </m:sub>
+                  </m:sSub>
+                </m:den>
+              </m:f>
+              <m:r>
+                <w:rPr>
+                  <w:rFonts w:ascii="Cambria Math" w:hAnsi="Cambria Math"/>
+                </w:rPr>
+                <m:t>=</m:t>
+              </m:r>
+              <m:f>
+                <m:fPr>
+                  <m:ctrlPr>
+                    <w:rPr>
+                      <w:rFonts w:ascii="Cambria Math" w:hAnsi="Cambria Math"/>
+                      <w:i/>
+                    </w:rPr>
+                  </m:ctrlPr>
+                </m:fPr>
+                <m:num>
+                  <m:sSub>
+                    <m:sSubPr>
+                      <m:ctrlPr>
+                        <w:rPr>
+                          <w:rFonts w:ascii="Cambria Math" w:hAnsi="Cambria Math"/>
+                          <w:i/>
+                        </w:rPr>
+                      </m:ctrlPr>
+                    </m:sSubPr>
+                    <m:e>
+                      <m:r>
+                        <w:rPr>
+                          <w:rFonts w:ascii="Cambria Math" w:hAnsi="Cambria Math"/>
+                        </w:rPr>
+                        <m:t>U</m:t>
+                      </m:r>
+                    </m:e>
+                    <m:sub>
+                      <m:r>
+                        <w:rPr>
+                          <w:rFonts w:ascii="Cambria Math" w:hAnsi="Cambria Math"/>
+                          <w:lang w:val="en-US"/>
+                        </w:rPr>
+                        <m:t>вых</m:t>
+                      </m:r>
+                    </m:sub>
+                  </m:sSub>
+                  <m:r>
+                    <w:rPr>
+                      <w:rFonts w:ascii="Cambria Math" w:hAnsi="Cambria Math"/>
+                    </w:rPr>
+                    <m:t>+γ*</m:t>
+                  </m:r>
+                  <m:sSub>
+                    <m:sSubPr>
+                      <m:ctrlPr>
+                        <w:rPr>
+                          <w:rFonts w:ascii="Cambria Math" w:hAnsi="Cambria Math"/>
+                          <w:i/>
+                        </w:rPr>
+                      </m:ctrlPr>
+                    </m:sSubPr>
+                    <m:e>
+                      <m:r>
+                        <w:rPr>
+                          <w:rFonts w:ascii="Cambria Math" w:hAnsi="Cambria Math"/>
+                        </w:rPr>
+                        <m:t>K</m:t>
+                      </m:r>
+                    </m:e>
+                    <m:sub>
+                      <m:r>
+                        <w:rPr>
+                          <w:rFonts w:ascii="Cambria Math" w:hAnsi="Cambria Math"/>
+                        </w:rPr>
+                        <m:t>u</m:t>
+                      </m:r>
+                    </m:sub>
+                  </m:sSub>
+                  <m:r>
+                    <w:rPr>
+                      <w:rFonts w:ascii="Cambria Math" w:hAnsi="Cambria Math"/>
+                    </w:rPr>
+                    <m:t>*</m:t>
+                  </m:r>
+                  <m:sSub>
+                    <m:sSubPr>
+                      <m:ctrlPr>
+                        <w:rPr>
+                          <w:rFonts w:ascii="Cambria Math" w:hAnsi="Cambria Math"/>
+                          <w:i/>
+                        </w:rPr>
+                      </m:ctrlPr>
+                    </m:sSubPr>
+                    <m:e>
+                      <m:r>
+                        <w:rPr>
+                          <w:rFonts w:ascii="Cambria Math" w:hAnsi="Cambria Math"/>
+                        </w:rPr>
+                        <m:t>U</m:t>
+                      </m:r>
+                    </m:e>
+                    <m:sub>
+                      <m:r>
+                        <w:rPr>
+                          <w:rFonts w:ascii="Cambria Math" w:hAnsi="Cambria Math"/>
+                          <w:lang w:val="en-US"/>
+                        </w:rPr>
+                        <m:t>вых</m:t>
+                      </m:r>
+                    </m:sub>
+                  </m:sSub>
+                </m:num>
+                <m:den>
+                  <m:sSub>
+                    <m:sSubPr>
+                      <m:ctrlPr>
+                        <w:rPr>
+                          <w:rFonts w:ascii="Cambria Math" w:hAnsi="Cambria Math"/>
+                          <w:i/>
+                        </w:rPr>
+                      </m:ctrlPr>
+                    </m:sSubPr>
+                    <m:e>
+                      <m:r>
+                        <w:rPr>
+                          <w:rFonts w:ascii="Cambria Math" w:hAnsi="Cambria Math"/>
+                        </w:rPr>
+                        <m:t>R</m:t>
+                      </m:r>
+                    </m:e>
+                    <m:sub>
+                      <m:r>
+                        <w:rPr>
+                          <w:rFonts w:ascii="Cambria Math" w:hAnsi="Cambria Math"/>
+                          <w:lang w:val="en-US"/>
+                        </w:rPr>
+                        <m:t>вых</m:t>
+                      </m:r>
+                    </m:sub>
+                  </m:sSub>
+                </m:den>
+              </m:f>
+              <m:r>
+                <w:rPr>
+                  <w:rFonts w:ascii="Cambria Math" w:hAnsi="Cambria Math"/>
+                </w:rPr>
+                <m:t>=</m:t>
+              </m:r>
+              <m:f>
+                <m:fPr>
+                  <m:ctrlPr>
+                    <w:rPr>
+                      <w:rFonts w:ascii="Cambria Math" w:hAnsi="Cambria Math"/>
+                      <w:i/>
+                    </w:rPr>
+                  </m:ctrlPr>
+                </m:fPr>
+                <m:num>
+                  <m:sSub>
+                    <m:sSubPr>
+                      <m:ctrlPr>
+                        <w:rPr>
+                          <w:rFonts w:ascii="Cambria Math" w:hAnsi="Cambria Math"/>
+                          <w:i/>
+                        </w:rPr>
+                      </m:ctrlPr>
+                    </m:sSubPr>
+                    <m:e>
+                      <m:r>
+                        <w:rPr>
+                          <w:rFonts w:ascii="Cambria Math" w:hAnsi="Cambria Math"/>
+                        </w:rPr>
+                        <m:t>U</m:t>
+                      </m:r>
+                    </m:e>
+                    <m:sub>
+                      <m:r>
+                        <w:rPr>
+                          <w:rFonts w:ascii="Cambria Math" w:hAnsi="Cambria Math"/>
+                        </w:rPr>
+                        <m:t>вых</m:t>
+                      </m:r>
+                    </m:sub>
+                  </m:sSub>
+                  <m:r>
+                    <w:rPr>
+                      <w:rFonts w:ascii="Cambria Math" w:hAnsi="Cambria Math"/>
+                    </w:rPr>
+                    <m:t>*</m:t>
+                  </m:r>
+                  <m:d>
+                    <m:dPr>
+                      <m:ctrlPr>
+                        <w:rPr>
+                          <w:rFonts w:ascii="Cambria Math" w:hAnsi="Cambria Math"/>
+                          <w:i/>
+                        </w:rPr>
+                      </m:ctrlPr>
+                    </m:dPr>
+                    <m:e>
+                      <m:r>
+                        <w:rPr>
+                          <w:rFonts w:ascii="Cambria Math" w:hAnsi="Cambria Math"/>
+                        </w:rPr>
+                        <m:t>1+γ*</m:t>
+                      </m:r>
+                      <m:sSub>
+                        <m:sSubPr>
+                          <m:ctrlPr>
+                            <w:rPr>
+                              <w:rFonts w:ascii="Cambria Math" w:hAnsi="Cambria Math"/>
+                              <w:i/>
+                            </w:rPr>
+                          </m:ctrlPr>
+                        </m:sSubPr>
+                        <m:e>
+                          <m:r>
+                            <w:rPr>
+                              <w:rFonts w:ascii="Cambria Math" w:hAnsi="Cambria Math"/>
+                            </w:rPr>
+                            <m:t>K</m:t>
+                          </m:r>
+                        </m:e>
+                        <m:sub>
+                          <m:r>
+                            <w:rPr>
+                              <w:rFonts w:ascii="Cambria Math" w:hAnsi="Cambria Math"/>
+                            </w:rPr>
+                            <m:t>u</m:t>
+                          </m:r>
+                        </m:sub>
+                      </m:sSub>
+                    </m:e>
+                  </m:d>
+                </m:num>
+                <m:den>
+                  <m:sSub>
+                    <m:sSubPr>
+                      <m:ctrlPr>
+                        <w:rPr>
+                          <w:rFonts w:ascii="Cambria Math" w:hAnsi="Cambria Math"/>
+                          <w:i/>
+                        </w:rPr>
+                      </m:ctrlPr>
+                    </m:sSubPr>
+                    <m:e>
+                      <m:r>
+                        <w:rPr>
+                          <w:rFonts w:ascii="Cambria Math" w:hAnsi="Cambria Math"/>
+                        </w:rPr>
+                        <m:t>R</m:t>
+                      </m:r>
+                    </m:e>
+                    <m:sub>
+                      <m:r>
+                        <w:rPr>
+                          <w:rFonts w:ascii="Cambria Math" w:hAnsi="Cambria Math"/>
+                        </w:rPr>
+                        <m:t>вых</m:t>
+                      </m:r>
+                    </m:sub>
+                  </m:sSub>
+                </m:den>
+              </m:f>
+            </m:e>
+          </m:borderBox>
+        </m:oMath>
+      </m:oMathPara>
+    </w:p>
+    <w:p>
+      <w:pPr>
+        <w:rPr>
+          <w:rFonts w:eastAsiaTheme="minorEastAsia"/>
+        </w:rPr>
+      </w:pPr>
+      <m:oMathPara>
+        <m:oMathParaPr>
+          <m:jc m:val="center"/>
+        </m:oMathParaPr>
+        <m:oMath>
+          <m:borderBox>
+            <m:borderBoxPr>
+              <m:ctrlPr>
+                <w:rPr>
+                  <w:rFonts w:ascii="Cambria Math" w:hAnsi="Cambria Math"/>
+                  <w:i/>
+                </w:rPr>
+              </m:ctrlPr>
+            </m:borderBoxPr>
+            <m:e>
+              <m:sSub>
+                <m:sSubPr>
+                  <m:ctrlPr>
+                    <w:rPr>
+                      <w:rFonts w:ascii="Cambria Math" w:hAnsi="Cambria Math"/>
+                      <w:i/>
+                    </w:rPr>
+                  </m:ctrlPr>
+                </m:sSubPr>
+                <m:e>
+                  <m:r>
+                    <w:rPr>
+                      <w:rFonts w:ascii="Cambria Math" w:hAnsi="Cambria Math"/>
+                    </w:rPr>
+                    <m:t>R</m:t>
+                  </m:r>
+                </m:e>
+                <m:sub>
+                  <m:r>
+                    <w:rPr>
+                      <w:rFonts w:ascii="Cambria Math" w:hAnsi="Cambria Math"/>
+                    </w:rPr>
+                    <m:t>вых ос</m:t>
+                  </m:r>
+                </m:sub>
+              </m:sSub>
+              <m:r>
+                <w:rPr>
+                  <w:rFonts w:ascii="Cambria Math" w:hAnsi="Cambria Math"/>
+                </w:rPr>
+                <m:t>=</m:t>
+              </m:r>
+              <m:f>
+                <m:fPr>
+                  <m:type m:val="skw"/>
+                  <m:ctrlPr>
+                    <w:rPr>
+                      <w:rFonts w:ascii="Cambria Math" w:hAnsi="Cambria Math"/>
+                      <w:i/>
+                    </w:rPr>
+                  </m:ctrlPr>
+                </m:fPr>
+                <m:num>
+                  <m:sSub>
+                    <m:sSubPr>
+                      <m:ctrlPr>
+                        <w:rPr>
+                          <w:rFonts w:ascii="Cambria Math" w:hAnsi="Cambria Math"/>
+                          <w:i/>
+                        </w:rPr>
+                      </m:ctrlPr>
+                    </m:sSubPr>
+                    <m:e>
+                      <m:r>
+                        <w:rPr>
+                          <w:rFonts w:ascii="Cambria Math" w:hAnsi="Cambria Math"/>
+                        </w:rPr>
+                        <m:t>R</m:t>
+                      </m:r>
+                    </m:e>
+                    <m:sub>
+                      <m:r>
+                        <w:rPr>
+                          <w:rFonts w:ascii="Cambria Math" w:hAnsi="Cambria Math"/>
+                        </w:rPr>
+                        <m:t>вых</m:t>
+                      </m:r>
+                    </m:sub>
+                  </m:sSub>
+                </m:num>
+                <m:den>
+                  <m:d>
+                    <m:dPr>
+                      <m:ctrlPr>
+                        <w:rPr>
+                          <w:rFonts w:ascii="Cambria Math" w:hAnsi="Cambria Math"/>
+                          <w:i/>
+                        </w:rPr>
+                      </m:ctrlPr>
+                    </m:dPr>
+                    <m:e>
+                      <m:r>
+                        <w:rPr>
+                          <w:rFonts w:ascii="Cambria Math" w:hAnsi="Cambria Math"/>
+                        </w:rPr>
+                        <m:t>1+γ*</m:t>
+                      </m:r>
+                      <m:sSub>
+                        <m:sSubPr>
+                          <m:ctrlPr>
+                            <w:rPr>
+                              <w:rFonts w:ascii="Cambria Math" w:hAnsi="Cambria Math"/>
+                              <w:i/>
+                            </w:rPr>
+                          </m:ctrlPr>
+                        </m:sSubPr>
+                        <m:e>
+                          <m:r>
+                            <w:rPr>
+                              <w:rFonts w:ascii="Cambria Math" w:hAnsi="Cambria Math"/>
+                            </w:rPr>
+                            <m:t>K</m:t>
+                          </m:r>
+                        </m:e>
+                        <m:sub>
+                          <m:r>
+                            <w:rPr>
+                              <w:rFonts w:ascii="Cambria Math" w:hAnsi="Cambria Math"/>
+                            </w:rPr>
+                            <m:t>u</m:t>
+                          </m:r>
+                        </m:sub>
+                      </m:sSub>
+                    </m:e>
+                  </m:d>
+                </m:den>
+              </m:f>
+            </m:e>
+          </m:borderBox>
+        </m:oMath>
+      </m:oMathPara>
+    </w:p>
+    <w:p>
+      <w:pPr>
+        <w:ind w:firstLine="567"/>
+        <w:rPr>
+          <w:rFonts w:eastAsiaTheme="minorEastAsia"/>
+        </w:rPr>
+      </w:pPr>
+      <w:r>
+        <w:rPr>
+          <w:rFonts w:eastAsiaTheme="minorEastAsia"/>
+        </w:rPr>
+        <w:t>Вывод: ООС по напряжению приводит к ум</w:t>
+      </w:r>
+      <w:r>
+        <w:rPr>
+          <w:rFonts w:eastAsiaTheme="minorEastAsia"/>
+        </w:rPr>
+        <w:t>еньшен</w:t>
+      </w:r>
+      <w:r>
+        <w:rPr>
+          <w:rFonts w:eastAsiaTheme="minorEastAsia"/>
+        </w:rPr>
+        <w:t xml:space="preserve">ию </w:t>
+      </w:r>
+      <w:r>
+        <w:rPr>
+          <w:rFonts w:eastAsiaTheme="minorEastAsia"/>
+          <w:lang w:val="en-US"/>
+        </w:rPr>
+        <w:t>R</w:t>
+      </w:r>
+      <w:r>
+        <w:rPr>
+          <w:rFonts w:eastAsiaTheme="minorEastAsia"/>
+          <w:vertAlign w:val="subscript"/>
+        </w:rPr>
+        <w:t>ВЫХ</w:t>
+      </w:r>
+      <w:r>
+        <w:rPr>
+          <w:rFonts w:eastAsiaTheme="minorEastAsia"/>
+        </w:rPr>
+        <w:t>;</w:t>
+      </w:r>
+    </w:p>
+    <w:p>
+      <w:pPr>
+        <w:pStyle w:val="a5"/>
+        <w:numPr>
+          <w:ilvl w:val="0"/>
+          <w:numId w:val="12"/>
+        </w:numPr>
+        <w:tabs>
+          <w:tab w:val="left" w:pos="3135"/>
+        </w:tabs>
+        <w:ind w:left="567" w:hanging="567"/>
+      </w:pPr>
+      <w:r>
+        <w:t>По току:</w:t>
+      </w:r>
+    </w:p>
+    <w:p>
+      <w:pPr>
+        <w:jc w:val="center"/>
+        <w:rPr>
+          <w:rFonts w:eastAsiaTheme="minorEastAsia"/>
+          <w:b/>
+          <w:sz w:val="24"/>
+          <w:u w:val="single"/>
+        </w:rPr>
+      </w:pPr>
+      <w:r>
+        <w:rPr>
+          <w:rFonts w:eastAsiaTheme="minorEastAsia"/>
+          <w:b/>
+          <w:sz w:val="24"/>
+          <w:u w:val="single"/>
+        </w:rPr>
+        <w:t>Рисунок</w:t>
+      </w:r>
+      <w:r>
+        <w:rPr>
+          <w:rFonts w:eastAsiaTheme="minorEastAsia"/>
+          <w:b/>
+          <w:sz w:val="24"/>
+          <w:u w:val="single"/>
+        </w:rPr>
+        <w:t xml:space="preserve"> </w:t>
+      </w:r>
+      <w:r>
+        <w:rPr>
+          <w:rFonts w:eastAsiaTheme="minorEastAsia"/>
+          <w:b/>
+          <w:sz w:val="24"/>
+          <w:u w:val="single"/>
+        </w:rPr>
+        <w:t>стр. №</w:t>
+      </w:r>
+      <w:r>
+        <w:rPr>
+          <w:rFonts w:eastAsiaTheme="minorEastAsia"/>
+          <w:b/>
+          <w:sz w:val="24"/>
+          <w:u w:val="single"/>
+        </w:rPr>
+        <w:t>13</w:t>
+      </w:r>
+      <w:r>
+        <w:rPr>
+          <w:rFonts w:eastAsiaTheme="minorEastAsia"/>
+          <w:b/>
+          <w:sz w:val="24"/>
+          <w:u w:val="single"/>
+        </w:rPr>
+        <w:t xml:space="preserve"> </w:t>
+      </w:r>
+      <w:r>
+        <w:rPr>
+          <w:rFonts w:eastAsiaTheme="minorEastAsia"/>
+          <w:b/>
+          <w:sz w:val="24"/>
+          <w:u w:val="single"/>
+        </w:rPr>
+        <w:t>(тетрадь)</w:t>
+      </w:r>
+    </w:p>
+    <w:p>
+      <w:pPr>
+        <w:ind w:firstLine="567"/>
+      </w:pPr>
+      <w:r>
+        <w:t xml:space="preserve">Полярность </w:t>
+      </w:r>
+      <w:r>
+        <w:rPr>
+          <w:lang w:val="en-US"/>
+        </w:rPr>
+        <w:t>E</w:t>
+      </w:r>
+      <w:r>
+        <w:rPr>
+          <w:vertAlign w:val="subscript"/>
+        </w:rPr>
+        <w:t>ВЫХ</w:t>
+      </w:r>
+      <w:r>
+        <w:t xml:space="preserve"> </w:t>
+      </w:r>
+      <w:r>
+        <w:t xml:space="preserve">обусловлена действием ООС по току («-»), которое стремится уменьшить </w:t>
+      </w:r>
+      <w:r>
+        <w:rPr>
+          <w:lang w:val="en-US"/>
+        </w:rPr>
+        <w:t>I</w:t>
+      </w:r>
+      <w:r>
+        <w:rPr>
+          <w:vertAlign w:val="subscript"/>
+        </w:rPr>
+        <w:t>ВЫХ</w:t>
+      </w:r>
+      <w:r>
+        <w:t>;</w:t>
+      </w:r>
+    </w:p>
+    <w:p>
+      <w:pPr>
+        <w:rPr>
+          <w:rFonts w:eastAsiaTheme="minorEastAsia"/>
+        </w:rPr>
+      </w:pPr>
+      <m:oMathPara>
+        <m:oMathParaPr>
+          <m:jc m:val="center"/>
+        </m:oMathParaPr>
+        <m:oMath>
+          <m:borderBox>
+            <m:borderBoxPr>
+              <m:ctrlPr>
+                <w:rPr>
+                  <w:rFonts w:ascii="Cambria Math" w:hAnsi="Cambria Math"/>
+                  <w:i/>
+                </w:rPr>
+              </m:ctrlPr>
+            </m:borderBoxPr>
+            <m:e>
+              <m:sSub>
+                <m:sSubPr>
+                  <m:ctrlPr>
+                    <w:rPr>
+                      <w:rFonts w:ascii="Cambria Math" w:hAnsi="Cambria Math"/>
+                      <w:i/>
+                    </w:rPr>
+                  </m:ctrlPr>
+                </m:sSubPr>
+                <m:e>
+                  <m:r>
+                    <w:rPr>
+                      <w:rFonts w:ascii="Cambria Math" w:hAnsi="Cambria Math"/>
+                      <w:lang w:val="en-US"/>
+                    </w:rPr>
+                    <m:t>R</m:t>
+                  </m:r>
+                </m:e>
+                <m:sub>
+                  <m:r>
+                    <w:rPr>
+                      <w:rFonts w:ascii="Cambria Math" w:hAnsi="Cambria Math"/>
+                    </w:rPr>
+                    <m:t>вых ос</m:t>
+                  </m:r>
+                </m:sub>
+              </m:sSub>
+              <m:r>
+                <w:rPr>
+                  <w:rFonts w:ascii="Cambria Math" w:hAnsi="Cambria Math"/>
+                </w:rPr>
+                <m:t>=</m:t>
+              </m:r>
+              <m:f>
+                <m:fPr>
+                  <m:type m:val="skw"/>
+                  <m:ctrlPr>
+                    <w:rPr>
+                      <w:rFonts w:ascii="Cambria Math" w:hAnsi="Cambria Math"/>
+                      <w:i/>
+                    </w:rPr>
+                  </m:ctrlPr>
+                </m:fPr>
+                <m:num>
+                  <m:sSub>
+                    <m:sSubPr>
+                      <m:ctrlPr>
+                        <w:rPr>
+                          <w:rFonts w:ascii="Cambria Math" w:hAnsi="Cambria Math"/>
+                          <w:i/>
+                        </w:rPr>
+                      </m:ctrlPr>
+                    </m:sSubPr>
+                    <m:e>
+                      <m:r>
+                        <w:rPr>
+                          <w:rFonts w:ascii="Cambria Math" w:hAnsi="Cambria Math"/>
+                        </w:rPr>
+                        <m:t>U</m:t>
+                      </m:r>
+                    </m:e>
+                    <m:sub>
+                      <m:r>
+                        <w:rPr>
+                          <w:rFonts w:ascii="Cambria Math" w:hAnsi="Cambria Math"/>
+                        </w:rPr>
+                        <m:t>вых</m:t>
+                      </m:r>
+                    </m:sub>
+                  </m:sSub>
+                </m:num>
+                <m:den>
+                  <m:sSub>
+                    <m:sSubPr>
+                      <m:ctrlPr>
+                        <w:rPr>
+                          <w:rFonts w:ascii="Cambria Math" w:hAnsi="Cambria Math"/>
+                          <w:i/>
+                        </w:rPr>
+                      </m:ctrlPr>
+                    </m:sSubPr>
+                    <m:e>
+                      <m:r>
+                        <w:rPr>
+                          <w:rFonts w:ascii="Cambria Math" w:hAnsi="Cambria Math"/>
+                        </w:rPr>
+                        <m:t>I</m:t>
+                      </m:r>
+                    </m:e>
+                    <m:sub>
+                      <m:r>
+                        <w:rPr>
+                          <w:rFonts w:ascii="Cambria Math" w:hAnsi="Cambria Math"/>
+                        </w:rPr>
+                        <m:t>вых</m:t>
+                      </m:r>
+                    </m:sub>
+                  </m:sSub>
+                </m:den>
+              </m:f>
+            </m:e>
+          </m:borderBox>
+        </m:oMath>
+      </m:oMathPara>
+    </w:p>
+    <w:p>
+      <w:pPr>
+        <w:rPr>
+          <w:rFonts w:eastAsiaTheme="minorEastAsia"/>
+        </w:rPr>
+      </w:pPr>
+      <m:oMathPara>
+        <m:oMath>
+          <m:borderBox>
+            <m:borderBoxPr>
+              <m:ctrlPr>
+                <w:rPr>
+                  <w:rFonts w:ascii="Cambria Math" w:hAnsi="Cambria Math"/>
+                  <w:i/>
+                </w:rPr>
+              </m:ctrlPr>
+            </m:borderBoxPr>
+            <m:e>
+              <m:sSub>
+                <m:sSubPr>
+                  <m:ctrlPr>
+                    <w:rPr>
+                      <w:rFonts w:ascii="Cambria Math" w:hAnsi="Cambria Math"/>
+                      <w:i/>
+                    </w:rPr>
+                  </m:ctrlPr>
+                </m:sSubPr>
+                <m:e>
+                  <m:r>
+                    <w:rPr>
+                      <w:rFonts w:ascii="Cambria Math" w:hAnsi="Cambria Math"/>
+                      <w:lang w:val="en-US"/>
+                    </w:rPr>
+                    <m:t>I</m:t>
+                  </m:r>
+                </m:e>
+                <m:sub>
+                  <m:r>
+                    <w:rPr>
+                      <w:rFonts w:ascii="Cambria Math" w:hAnsi="Cambria Math"/>
+                    </w:rPr>
+                    <m:t>вых</m:t>
+                  </m:r>
+                </m:sub>
+              </m:sSub>
+              <m:r>
+                <w:rPr>
+                  <w:rFonts w:ascii="Cambria Math" w:hAnsi="Cambria Math"/>
+                </w:rPr>
+                <m:t>=</m:t>
+              </m:r>
+              <m:f>
+                <m:fPr>
+                  <m:ctrlPr>
+                    <w:rPr>
+                      <w:rFonts w:ascii="Cambria Math" w:hAnsi="Cambria Math"/>
+                      <w:i/>
+                    </w:rPr>
+                  </m:ctrlPr>
+                </m:fPr>
+                <m:num>
+                  <m:sSub>
+                    <m:sSubPr>
+                      <m:ctrlPr>
+                        <w:rPr>
+                          <w:rFonts w:ascii="Cambria Math" w:hAnsi="Cambria Math"/>
+                          <w:i/>
+                        </w:rPr>
+                      </m:ctrlPr>
+                    </m:sSubPr>
+                    <m:e>
+                      <m:r>
+                        <w:rPr>
+                          <w:rFonts w:ascii="Cambria Math" w:hAnsi="Cambria Math"/>
+                        </w:rPr>
+                        <m:t>U</m:t>
+                      </m:r>
+                    </m:e>
+                    <m:sub>
+                      <m:r>
+                        <w:rPr>
+                          <w:rFonts w:ascii="Cambria Math" w:hAnsi="Cambria Math"/>
+                        </w:rPr>
+                        <m:t>вых</m:t>
+                      </m:r>
+                    </m:sub>
+                  </m:sSub>
+                  <m:r>
+                    <w:rPr>
+                      <w:rFonts w:ascii="Cambria Math" w:hAnsi="Cambria Math"/>
+                    </w:rPr>
+                    <m:t>-</m:t>
+                  </m:r>
+                  <m:sSub>
+                    <m:sSubPr>
+                      <m:ctrlPr>
+                        <w:rPr>
+                          <w:rFonts w:ascii="Cambria Math" w:hAnsi="Cambria Math"/>
+                          <w:i/>
+                        </w:rPr>
+                      </m:ctrlPr>
+                    </m:sSubPr>
+                    <m:e>
+                      <m:r>
+                        <w:rPr>
+                          <w:rFonts w:ascii="Cambria Math" w:hAnsi="Cambria Math"/>
+                        </w:rPr>
+                        <m:t>E</m:t>
+                      </m:r>
+                    </m:e>
+                    <m:sub>
+                      <m:r>
+                        <w:rPr>
+                          <w:rFonts w:ascii="Cambria Math" w:hAnsi="Cambria Math"/>
+                        </w:rPr>
+                        <m:t>вых</m:t>
+                      </m:r>
+                    </m:sub>
+                  </m:sSub>
+                </m:num>
+                <m:den>
+                  <m:sSub>
+                    <m:sSubPr>
+                      <m:ctrlPr>
+                        <w:rPr>
+                          <w:rFonts w:ascii="Cambria Math" w:hAnsi="Cambria Math"/>
+                          <w:i/>
+                        </w:rPr>
+                      </m:ctrlPr>
+                    </m:sSubPr>
+                    <m:e>
+                      <m:r>
+                        <w:rPr>
+                          <w:rFonts w:ascii="Cambria Math" w:hAnsi="Cambria Math"/>
+                        </w:rPr>
+                        <m:t>R</m:t>
+                      </m:r>
+                    </m:e>
+                    <m:sub>
+                      <m:r>
+                        <w:rPr>
+                          <w:rFonts w:ascii="Cambria Math" w:hAnsi="Cambria Math"/>
+                        </w:rPr>
+                        <m:t>вых</m:t>
+                      </m:r>
+                    </m:sub>
+                  </m:sSub>
+                  <m:r>
+                    <w:rPr>
+                      <w:rFonts w:ascii="Cambria Math" w:hAnsi="Cambria Math"/>
+                    </w:rPr>
+                    <m:t>+</m:t>
+                  </m:r>
+                  <m:sSub>
+                    <m:sSubPr>
+                      <m:ctrlPr>
+                        <w:rPr>
+                          <w:rFonts w:ascii="Cambria Math" w:hAnsi="Cambria Math"/>
+                          <w:i/>
+                        </w:rPr>
+                      </m:ctrlPr>
+                    </m:sSubPr>
+                    <m:e>
+                      <m:r>
+                        <w:rPr>
+                          <w:rFonts w:ascii="Cambria Math" w:hAnsi="Cambria Math"/>
+                        </w:rPr>
+                        <m:t>R</m:t>
+                      </m:r>
+                    </m:e>
+                    <m:sub>
+                      <m:r>
+                        <w:rPr>
+                          <w:rFonts w:ascii="Cambria Math" w:hAnsi="Cambria Math"/>
+                        </w:rPr>
+                        <m:t>ос</m:t>
+                      </m:r>
+                    </m:sub>
+                  </m:sSub>
+                </m:den>
+              </m:f>
+              <m:r>
+                <w:rPr>
+                  <w:rFonts w:ascii="Cambria Math" w:hAnsi="Cambria Math"/>
+                </w:rPr>
+                <m:t>=</m:t>
+              </m:r>
+              <m:d>
+                <m:dPr>
+                  <m:begChr m:val="|"/>
+                  <m:endChr m:val="|"/>
+                  <m:ctrlPr>
+                    <w:rPr>
+                      <w:rFonts w:ascii="Cambria Math" w:hAnsi="Cambria Math"/>
+                      <w:i/>
+                    </w:rPr>
+                  </m:ctrlPr>
+                </m:dPr>
+                <m:e>
+                  <m:sSub>
+                    <m:sSubPr>
+                      <m:ctrlPr>
+                        <w:rPr>
+                          <w:rFonts w:ascii="Cambria Math" w:hAnsi="Cambria Math"/>
+                          <w:i/>
+                        </w:rPr>
+                      </m:ctrlPr>
+                    </m:sSubPr>
+                    <m:e>
+                      <m:r>
+                        <w:rPr>
+                          <w:rFonts w:ascii="Cambria Math" w:hAnsi="Cambria Math"/>
+                        </w:rPr>
+                        <m:t>E</m:t>
+                      </m:r>
+                    </m:e>
+                    <m:sub>
+                      <m:r>
+                        <w:rPr>
+                          <w:rFonts w:ascii="Cambria Math" w:hAnsi="Cambria Math"/>
+                        </w:rPr>
+                        <m:t>вых</m:t>
+                      </m:r>
+                    </m:sub>
+                  </m:sSub>
+                  <m:r>
+                    <w:rPr>
+                      <w:rFonts w:ascii="Cambria Math" w:hAnsi="Cambria Math"/>
+                    </w:rPr>
+                    <m:t>=</m:t>
+                  </m:r>
+                  <m:sSub>
+                    <m:sSubPr>
+                      <m:ctrlPr>
+                        <w:rPr>
+                          <w:rFonts w:ascii="Cambria Math" w:hAnsi="Cambria Math"/>
+                          <w:i/>
+                        </w:rPr>
+                      </m:ctrlPr>
+                    </m:sSubPr>
+                    <m:e>
+                      <m:r>
+                        <w:rPr>
+                          <w:rFonts w:ascii="Cambria Math" w:hAnsi="Cambria Math"/>
+                        </w:rPr>
+                        <m:t>R</m:t>
+                      </m:r>
+                    </m:e>
+                    <m:sub>
+                      <m:r>
+                        <w:rPr>
+                          <w:rFonts w:ascii="Cambria Math" w:hAnsi="Cambria Math"/>
+                        </w:rPr>
+                        <m:t>ос</m:t>
+                      </m:r>
+                    </m:sub>
+                  </m:sSub>
+                  <m:r>
+                    <w:rPr>
+                      <w:rFonts w:ascii="Cambria Math" w:hAnsi="Cambria Math"/>
+                    </w:rPr>
+                    <m:t>*</m:t>
+                  </m:r>
+                  <m:sSub>
+                    <m:sSubPr>
+                      <m:ctrlPr>
+                        <w:rPr>
+                          <w:rFonts w:ascii="Cambria Math" w:hAnsi="Cambria Math"/>
+                          <w:i/>
+                        </w:rPr>
+                      </m:ctrlPr>
+                    </m:sSubPr>
+                    <m:e>
+                      <m:r>
+                        <w:rPr>
+                          <w:rFonts w:ascii="Cambria Math" w:hAnsi="Cambria Math"/>
+                        </w:rPr>
+                        <m:t>I</m:t>
+                      </m:r>
+                    </m:e>
+                    <m:sub>
+                      <m:r>
+                        <w:rPr>
+                          <w:rFonts w:ascii="Cambria Math" w:hAnsi="Cambria Math"/>
+                        </w:rPr>
+                        <m:t>вых</m:t>
+                      </m:r>
+                    </m:sub>
+                  </m:sSub>
+                  <m:r>
+                    <w:rPr>
+                      <w:rFonts w:ascii="Cambria Math" w:hAnsi="Cambria Math"/>
+                    </w:rPr>
+                    <m:t>*γ*</m:t>
+                  </m:r>
+                  <m:sSub>
+                    <m:sSubPr>
+                      <m:ctrlPr>
+                        <w:rPr>
+                          <w:rFonts w:ascii="Cambria Math" w:hAnsi="Cambria Math"/>
+                          <w:i/>
+                        </w:rPr>
+                      </m:ctrlPr>
+                    </m:sSubPr>
+                    <m:e>
+                      <m:r>
+                        <w:rPr>
+                          <w:rFonts w:ascii="Cambria Math" w:hAnsi="Cambria Math"/>
+                        </w:rPr>
+                        <m:t>K</m:t>
+                      </m:r>
+                    </m:e>
+                    <m:sub>
+                      <m:r>
+                        <w:rPr>
+                          <w:rFonts w:ascii="Cambria Math" w:hAnsi="Cambria Math"/>
+                        </w:rPr>
+                        <m:t>u</m:t>
+                      </m:r>
+                    </m:sub>
+                  </m:sSub>
+                </m:e>
+              </m:d>
+              <m:r>
+                <w:rPr>
+                  <w:rFonts w:ascii="Cambria Math" w:eastAsiaTheme="minorEastAsia" w:hAnsi="Cambria Math"/>
+                </w:rPr>
+                <m:t>=</m:t>
+              </m:r>
+              <m:f>
+                <m:fPr>
+                  <m:ctrlPr>
+                    <w:rPr>
+                      <w:rFonts w:ascii="Cambria Math" w:eastAsiaTheme="minorEastAsia" w:hAnsi="Cambria Math"/>
+                      <w:i/>
+                    </w:rPr>
+                  </m:ctrlPr>
+                </m:fPr>
+                <m:num>
+                  <m:sSub>
+                    <m:sSubPr>
+                      <m:ctrlPr>
+                        <w:rPr>
+                          <w:rFonts w:ascii="Cambria Math" w:eastAsiaTheme="minorEastAsia" w:hAnsi="Cambria Math"/>
+                          <w:i/>
+                        </w:rPr>
+                      </m:ctrlPr>
+                    </m:sSubPr>
+                    <m:e>
+                      <m:r>
+                        <w:rPr>
+                          <w:rFonts w:ascii="Cambria Math" w:eastAsiaTheme="minorEastAsia" w:hAnsi="Cambria Math"/>
+                        </w:rPr>
+                        <m:t>U</m:t>
+                      </m:r>
+                    </m:e>
+                    <m:sub>
+                      <m:r>
+                        <w:rPr>
+                          <w:rFonts w:ascii="Cambria Math" w:hAnsi="Cambria Math"/>
+                        </w:rPr>
+                        <m:t>вых</m:t>
+                      </m:r>
+                    </m:sub>
+                  </m:sSub>
+                  <m:r>
+                    <w:rPr>
+                      <w:rFonts w:ascii="Cambria Math" w:eastAsiaTheme="minorEastAsia" w:hAnsi="Cambria Math"/>
+                    </w:rPr>
+                    <m:t>-</m:t>
+                  </m:r>
+                  <m:sSub>
+                    <m:sSubPr>
+                      <m:ctrlPr>
+                        <w:rPr>
+                          <w:rFonts w:ascii="Cambria Math" w:eastAsiaTheme="minorEastAsia" w:hAnsi="Cambria Math"/>
+                          <w:i/>
+                        </w:rPr>
+                      </m:ctrlPr>
+                    </m:sSubPr>
+                    <m:e>
+                      <m:r>
+                        <w:rPr>
+                          <w:rFonts w:ascii="Cambria Math" w:eastAsiaTheme="minorEastAsia" w:hAnsi="Cambria Math"/>
+                        </w:rPr>
+                        <m:t>R</m:t>
+                      </m:r>
+                    </m:e>
+                    <m:sub>
+                      <m:r>
+                        <w:rPr>
+                          <w:rFonts w:ascii="Cambria Math" w:eastAsiaTheme="minorEastAsia" w:hAnsi="Cambria Math"/>
+                        </w:rPr>
+                        <m:t>ос</m:t>
+                      </m:r>
+                    </m:sub>
+                  </m:sSub>
+                  <m:r>
+                    <w:rPr>
+                      <w:rFonts w:ascii="Cambria Math" w:eastAsiaTheme="minorEastAsia" w:hAnsi="Cambria Math"/>
+                    </w:rPr>
+                    <m:t>*</m:t>
+                  </m:r>
+                  <m:sSub>
+                    <m:sSubPr>
+                      <m:ctrlPr>
+                        <w:rPr>
+                          <w:rFonts w:ascii="Cambria Math" w:eastAsiaTheme="minorEastAsia" w:hAnsi="Cambria Math"/>
+                          <w:i/>
+                        </w:rPr>
+                      </m:ctrlPr>
+                    </m:sSubPr>
+                    <m:e>
+                      <m:r>
+                        <w:rPr>
+                          <w:rFonts w:ascii="Cambria Math" w:eastAsiaTheme="minorEastAsia" w:hAnsi="Cambria Math"/>
+                        </w:rPr>
+                        <m:t>I</m:t>
+                      </m:r>
+                    </m:e>
+                    <m:sub>
+                      <m:r>
+                        <w:rPr>
+                          <w:rFonts w:ascii="Cambria Math" w:hAnsi="Cambria Math"/>
+                        </w:rPr>
+                        <m:t>вых</m:t>
+                      </m:r>
+                    </m:sub>
+                  </m:sSub>
+                  <m:r>
+                    <w:rPr>
+                      <w:rFonts w:ascii="Cambria Math" w:eastAsiaTheme="minorEastAsia" w:hAnsi="Cambria Math"/>
+                    </w:rPr>
+                    <m:t>*γ*</m:t>
+                  </m:r>
+                  <m:sSub>
+                    <m:sSubPr>
+                      <m:ctrlPr>
+                        <w:rPr>
+                          <w:rFonts w:ascii="Cambria Math" w:eastAsiaTheme="minorEastAsia" w:hAnsi="Cambria Math"/>
+                          <w:i/>
+                        </w:rPr>
+                      </m:ctrlPr>
+                    </m:sSubPr>
+                    <m:e>
+                      <m:r>
+                        <w:rPr>
+                          <w:rFonts w:ascii="Cambria Math" w:eastAsiaTheme="minorEastAsia" w:hAnsi="Cambria Math"/>
+                        </w:rPr>
+                        <m:t>K</m:t>
+                      </m:r>
+                    </m:e>
+                    <m:sub>
+                      <m:r>
+                        <w:rPr>
+                          <w:rFonts w:ascii="Cambria Math" w:eastAsiaTheme="minorEastAsia" w:hAnsi="Cambria Math"/>
+                        </w:rPr>
+                        <m:t>u</m:t>
+                      </m:r>
+                    </m:sub>
+                  </m:sSub>
+                </m:num>
+                <m:den>
+                  <m:d>
+                    <m:dPr>
+                      <m:ctrlPr>
+                        <w:rPr>
+                          <w:rFonts w:ascii="Cambria Math" w:eastAsiaTheme="minorEastAsia" w:hAnsi="Cambria Math"/>
+                          <w:i/>
+                        </w:rPr>
+                      </m:ctrlPr>
+                    </m:dPr>
+                    <m:e>
+                      <m:sSub>
+                        <m:sSubPr>
+                          <m:ctrlPr>
+                            <w:rPr>
+                              <w:rFonts w:ascii="Cambria Math" w:eastAsiaTheme="minorEastAsia" w:hAnsi="Cambria Math"/>
+                              <w:i/>
+                            </w:rPr>
+                          </m:ctrlPr>
+                        </m:sSubPr>
+                        <m:e>
+                          <m:r>
+                            <w:rPr>
+                              <w:rFonts w:ascii="Cambria Math" w:eastAsiaTheme="minorEastAsia" w:hAnsi="Cambria Math"/>
+                            </w:rPr>
+                            <m:t>R</m:t>
+                          </m:r>
+                        </m:e>
+                        <m:sub>
+                          <m:r>
+                            <w:rPr>
+                              <w:rFonts w:ascii="Cambria Math" w:hAnsi="Cambria Math"/>
+                            </w:rPr>
+                            <m:t>вых</m:t>
+                          </m:r>
+                        </m:sub>
+                      </m:sSub>
+                      <m:r>
+                        <w:rPr>
+                          <w:rFonts w:ascii="Cambria Math" w:eastAsiaTheme="minorEastAsia" w:hAnsi="Cambria Math"/>
+                        </w:rPr>
+                        <m:t>+</m:t>
+                      </m:r>
+                      <m:sSub>
+                        <m:sSubPr>
+                          <m:ctrlPr>
+                            <w:rPr>
+                              <w:rFonts w:ascii="Cambria Math" w:eastAsiaTheme="minorEastAsia" w:hAnsi="Cambria Math"/>
+                              <w:i/>
+                            </w:rPr>
+                          </m:ctrlPr>
+                        </m:sSubPr>
+                        <m:e>
+                          <m:r>
+                            <w:rPr>
+                              <w:rFonts w:ascii="Cambria Math" w:eastAsiaTheme="minorEastAsia" w:hAnsi="Cambria Math"/>
+                            </w:rPr>
+                            <m:t>R</m:t>
+                          </m:r>
+                        </m:e>
+                        <m:sub>
+                          <m:r>
+                            <w:rPr>
+                              <w:rFonts w:ascii="Cambria Math" w:eastAsiaTheme="minorEastAsia" w:hAnsi="Cambria Math"/>
+                            </w:rPr>
+                            <m:t>ос</m:t>
+                          </m:r>
+                        </m:sub>
+                      </m:sSub>
+                    </m:e>
+                  </m:d>
+                </m:den>
+              </m:f>
+            </m:e>
+          </m:borderBox>
+        </m:oMath>
+      </m:oMathPara>
+    </w:p>
+    <w:p>
+      <w:r>
+        <w:br w:type="page"/>
+      </w:r>
+    </w:p>
+    <w:p>
+      <w:pPr>
+        <w:rPr>
+          <w:rFonts w:eastAsiaTheme="minorEastAsia"/>
+        </w:rPr>
+      </w:pPr>
+      <m:oMathPara>
+        <m:oMathParaPr>
+          <m:jc m:val="center"/>
+        </m:oMathParaPr>
+        <m:oMath>
+          <m:borderBox>
+            <m:borderBoxPr>
+              <m:ctrlPr>
+                <w:rPr>
+                  <w:rFonts w:ascii="Cambria Math" w:hAnsi="Cambria Math"/>
+                  <w:i/>
+                </w:rPr>
+              </m:ctrlPr>
+            </m:borderBoxPr>
+            <m:e>
+              <m:sSub>
+                <m:sSubPr>
+                  <m:ctrlPr>
+                    <w:rPr>
+                      <w:rFonts w:ascii="Cambria Math" w:hAnsi="Cambria Math"/>
+                      <w:i/>
+                    </w:rPr>
+                  </m:ctrlPr>
+                </m:sSubPr>
+                <m:e>
+                  <m:r>
+                    <w:rPr>
+                      <w:rFonts w:ascii="Cambria Math" w:hAnsi="Cambria Math"/>
+                    </w:rPr>
+                    <m:t>I</m:t>
+                  </m:r>
+                </m:e>
+                <m:sub>
+                  <m:r>
+                    <w:rPr>
+                      <w:rFonts w:ascii="Cambria Math" w:hAnsi="Cambria Math"/>
+                    </w:rPr>
+                    <m:t>вых</m:t>
+                  </m:r>
+                </m:sub>
+              </m:sSub>
+              <m:r>
+                <w:rPr>
+                  <w:rFonts w:ascii="Cambria Math" w:hAnsi="Cambria Math"/>
+                </w:rPr>
+                <m:t>*</m:t>
+              </m:r>
+              <m:d>
+                <m:dPr>
+                  <m:begChr m:val="["/>
+                  <m:endChr m:val="]"/>
+                  <m:ctrlPr>
+                    <w:rPr>
+                      <w:rFonts w:ascii="Cambria Math" w:hAnsi="Cambria Math"/>
+                      <w:i/>
+                    </w:rPr>
+                  </m:ctrlPr>
+                </m:dPr>
+                <m:e>
+                  <m:sSub>
+                    <m:sSubPr>
+                      <m:ctrlPr>
+                        <w:rPr>
+                          <w:rFonts w:ascii="Cambria Math" w:hAnsi="Cambria Math"/>
+                          <w:i/>
+                        </w:rPr>
+                      </m:ctrlPr>
+                    </m:sSubPr>
+                    <m:e>
+                      <m:r>
+                        <w:rPr>
+                          <w:rFonts w:ascii="Cambria Math" w:hAnsi="Cambria Math"/>
+                        </w:rPr>
+                        <m:t>R</m:t>
+                      </m:r>
+                    </m:e>
+                    <m:sub>
+                      <m:r>
+                        <w:rPr>
+                          <w:rFonts w:ascii="Cambria Math" w:hAnsi="Cambria Math"/>
+                        </w:rPr>
+                        <m:t>вых</m:t>
+                      </m:r>
+                    </m:sub>
+                  </m:sSub>
+                  <m:r>
+                    <w:rPr>
+                      <w:rFonts w:ascii="Cambria Math" w:hAnsi="Cambria Math"/>
+                    </w:rPr>
+                    <m:t>+</m:t>
+                  </m:r>
+                  <m:sSub>
+                    <m:sSubPr>
+                      <m:ctrlPr>
+                        <w:rPr>
+                          <w:rFonts w:ascii="Cambria Math" w:hAnsi="Cambria Math"/>
+                          <w:i/>
+                        </w:rPr>
+                      </m:ctrlPr>
+                    </m:sSubPr>
+                    <m:e>
+                      <m:r>
+                        <w:rPr>
+                          <w:rFonts w:ascii="Cambria Math" w:hAnsi="Cambria Math"/>
+                        </w:rPr>
+                        <m:t>R</m:t>
+                      </m:r>
+                    </m:e>
+                    <m:sub>
+                      <m:r>
+                        <w:rPr>
+                          <w:rFonts w:ascii="Cambria Math" w:hAnsi="Cambria Math"/>
+                        </w:rPr>
+                        <m:t>ос</m:t>
+                      </m:r>
+                    </m:sub>
+                  </m:sSub>
+                  <m:r>
+                    <w:rPr>
+                      <w:rFonts w:ascii="Cambria Math" w:hAnsi="Cambria Math"/>
+                    </w:rPr>
+                    <m:t>*</m:t>
+                  </m:r>
+                  <m:d>
+                    <m:dPr>
+                      <m:ctrlPr>
+                        <w:rPr>
+                          <w:rFonts w:ascii="Cambria Math" w:hAnsi="Cambria Math"/>
+                          <w:i/>
+                        </w:rPr>
+                      </m:ctrlPr>
+                    </m:dPr>
+                    <m:e>
+                      <m:r>
+                        <w:rPr>
+                          <w:rFonts w:ascii="Cambria Math" w:hAnsi="Cambria Math"/>
+                        </w:rPr>
+                        <m:t>1+γ*</m:t>
+                      </m:r>
+                      <m:sSub>
+                        <m:sSubPr>
+                          <m:ctrlPr>
+                            <w:rPr>
+                              <w:rFonts w:ascii="Cambria Math" w:hAnsi="Cambria Math"/>
+                              <w:i/>
+                            </w:rPr>
+                          </m:ctrlPr>
+                        </m:sSubPr>
+                        <m:e>
+                          <m:r>
+                            <w:rPr>
+                              <w:rFonts w:ascii="Cambria Math" w:hAnsi="Cambria Math"/>
+                            </w:rPr>
+                            <m:t>K</m:t>
+                          </m:r>
+                        </m:e>
+                        <m:sub>
+                          <m:r>
+                            <w:rPr>
+                              <w:rFonts w:ascii="Cambria Math" w:hAnsi="Cambria Math"/>
+                            </w:rPr>
+                            <m:t>u</m:t>
+                          </m:r>
+                        </m:sub>
+                      </m:sSub>
+                    </m:e>
+                  </m:d>
+                </m:e>
+              </m:d>
+              <m:r>
+                <w:rPr>
+                  <w:rFonts w:ascii="Cambria Math" w:eastAsiaTheme="minorEastAsia" w:hAnsi="Cambria Math"/>
+                </w:rPr>
+                <m:t>=</m:t>
+              </m:r>
+              <m:sSub>
+                <m:sSubPr>
+                  <m:ctrlPr>
+                    <w:rPr>
+                      <w:rFonts w:ascii="Cambria Math" w:eastAsiaTheme="minorEastAsia" w:hAnsi="Cambria Math"/>
+                      <w:i/>
+                    </w:rPr>
+                  </m:ctrlPr>
+                </m:sSubPr>
+                <m:e>
+                  <m:r>
+                    <w:rPr>
+                      <w:rFonts w:ascii="Cambria Math" w:eastAsiaTheme="minorEastAsia" w:hAnsi="Cambria Math"/>
+                    </w:rPr>
+                    <m:t>U</m:t>
+                  </m:r>
+                </m:e>
+                <m:sub>
+                  <m:r>
+                    <w:rPr>
+                      <w:rFonts w:ascii="Cambria Math" w:eastAsiaTheme="minorEastAsia" w:hAnsi="Cambria Math"/>
+                    </w:rPr>
+                    <m:t>вых</m:t>
+                  </m:r>
+                </m:sub>
+              </m:sSub>
+            </m:e>
+          </m:borderBox>
+        </m:oMath>
+      </m:oMathPara>
+    </w:p>
+    <w:p>
+      <w:pPr>
+        <w:rPr>
+          <w:rFonts w:eastAsiaTheme="minorEastAsia"/>
+        </w:rPr>
+      </w:pPr>
+      <m:oMathPara>
+        <m:oMathParaPr>
+          <m:jc m:val="center"/>
+        </m:oMathParaPr>
+        <m:oMath>
+          <m:borderBox>
+            <m:borderBoxPr>
+              <m:ctrlPr>
+                <w:rPr>
+                  <w:rFonts w:ascii="Cambria Math" w:hAnsi="Cambria Math"/>
+                  <w:i/>
+                </w:rPr>
+              </m:ctrlPr>
+            </m:borderBoxPr>
+            <m:e>
+              <m:sSub>
+                <m:sSubPr>
+                  <m:ctrlPr>
+                    <w:rPr>
+                      <w:rFonts w:ascii="Cambria Math" w:hAnsi="Cambria Math"/>
+                      <w:i/>
+                    </w:rPr>
+                  </m:ctrlPr>
+                </m:sSubPr>
+                <m:e>
+                  <m:r>
+                    <w:rPr>
+                      <w:rFonts w:ascii="Cambria Math" w:hAnsi="Cambria Math"/>
+                    </w:rPr>
+                    <m:t>R</m:t>
+                  </m:r>
+                </m:e>
+                <m:sub>
+                  <m:r>
+                    <w:rPr>
+                      <w:rFonts w:ascii="Cambria Math" w:hAnsi="Cambria Math"/>
+                    </w:rPr>
+                    <m:t>вых ос</m:t>
+                  </m:r>
+                </m:sub>
+              </m:sSub>
+              <m:r>
+                <w:rPr>
+                  <w:rFonts w:ascii="Cambria Math" w:hAnsi="Cambria Math"/>
+                </w:rPr>
+                <m:t>=</m:t>
+              </m:r>
+              <m:sSub>
+                <m:sSubPr>
+                  <m:ctrlPr>
+                    <w:rPr>
+                      <w:rFonts w:ascii="Cambria Math" w:hAnsi="Cambria Math"/>
+                      <w:i/>
+                    </w:rPr>
+                  </m:ctrlPr>
+                </m:sSubPr>
+                <m:e>
+                  <m:r>
+                    <w:rPr>
+                      <w:rFonts w:ascii="Cambria Math" w:hAnsi="Cambria Math"/>
+                    </w:rPr>
+                    <m:t>R</m:t>
+                  </m:r>
+                </m:e>
+                <m:sub>
+                  <m:r>
+                    <w:rPr>
+                      <w:rFonts w:ascii="Cambria Math" w:hAnsi="Cambria Math"/>
+                    </w:rPr>
+                    <m:t>вых</m:t>
+                  </m:r>
+                </m:sub>
+              </m:sSub>
+              <m:r>
+                <w:rPr>
+                  <w:rFonts w:ascii="Cambria Math" w:hAnsi="Cambria Math"/>
+                </w:rPr>
+                <m:t>+</m:t>
+              </m:r>
+              <m:sSub>
+                <m:sSubPr>
+                  <m:ctrlPr>
+                    <w:rPr>
+                      <w:rFonts w:ascii="Cambria Math" w:hAnsi="Cambria Math"/>
+                      <w:i/>
+                    </w:rPr>
+                  </m:ctrlPr>
+                </m:sSubPr>
+                <m:e>
+                  <m:r>
+                    <w:rPr>
+                      <w:rFonts w:ascii="Cambria Math" w:hAnsi="Cambria Math"/>
+                    </w:rPr>
+                    <m:t>R</m:t>
+                  </m:r>
+                </m:e>
+                <m:sub>
+                  <m:r>
+                    <w:rPr>
+                      <w:rFonts w:ascii="Cambria Math" w:hAnsi="Cambria Math"/>
+                    </w:rPr>
+                    <m:t>ос</m:t>
+                  </m:r>
+                </m:sub>
+              </m:sSub>
+              <m:r>
+                <w:rPr>
+                  <w:rFonts w:ascii="Cambria Math" w:hAnsi="Cambria Math"/>
+                </w:rPr>
+                <m:t>*</m:t>
+              </m:r>
+              <m:d>
+                <m:dPr>
+                  <m:ctrlPr>
+                    <w:rPr>
+                      <w:rFonts w:ascii="Cambria Math" w:hAnsi="Cambria Math"/>
+                      <w:i/>
+                    </w:rPr>
+                  </m:ctrlPr>
+                </m:dPr>
+                <m:e>
+                  <m:r>
+                    <w:rPr>
+                      <w:rFonts w:ascii="Cambria Math" w:hAnsi="Cambria Math"/>
+                    </w:rPr>
+                    <m:t>1+γ*</m:t>
+                  </m:r>
+                  <m:sSub>
+                    <m:sSubPr>
+                      <m:ctrlPr>
+                        <w:rPr>
+                          <w:rFonts w:ascii="Cambria Math" w:hAnsi="Cambria Math"/>
+                          <w:i/>
+                        </w:rPr>
+                      </m:ctrlPr>
+                    </m:sSubPr>
+                    <m:e>
+                      <m:r>
+                        <w:rPr>
+                          <w:rFonts w:ascii="Cambria Math" w:hAnsi="Cambria Math"/>
+                        </w:rPr>
+                        <m:t>K</m:t>
+                      </m:r>
+                    </m:e>
+                    <m:sub>
+                      <m:r>
+                        <w:rPr>
+                          <w:rFonts w:ascii="Cambria Math" w:hAnsi="Cambria Math"/>
+                        </w:rPr>
+                        <m:t>u</m:t>
+                      </m:r>
+                    </m:sub>
+                  </m:sSub>
+                </m:e>
+              </m:d>
+            </m:e>
+          </m:borderBox>
+        </m:oMath>
+      </m:oMathPara>
+    </w:p>
+    <w:p>
+      <w:pPr>
+        <w:ind w:firstLine="567"/>
+      </w:pPr>
+      <w:r>
+        <w:rPr>
+          <w:rFonts w:eastAsiaTheme="minorEastAsia"/>
+        </w:rPr>
+        <w:t xml:space="preserve">Вывод: </w:t>
+      </w:r>
+      <w:r>
+        <w:rPr>
+          <w:rFonts w:eastAsiaTheme="minorEastAsia"/>
+        </w:rPr>
+        <w:t xml:space="preserve">ООС по току приводит к увеличению </w:t>
+      </w:r>
+      <w:r>
+        <w:rPr>
+          <w:rFonts w:eastAsiaTheme="minorEastAsia"/>
+          <w:lang w:val="en-US"/>
+        </w:rPr>
+        <w:t>R</w:t>
+      </w:r>
+      <w:r>
+        <w:rPr>
+          <w:rFonts w:eastAsiaTheme="minorEastAsia"/>
+          <w:vertAlign w:val="subscript"/>
+        </w:rPr>
+        <w:t>ВЫХ</w:t>
+      </w:r>
+      <w:r>
+        <w:rPr>
+          <w:rFonts w:eastAsiaTheme="minorEastAsia"/>
+        </w:rPr>
+        <w:t>;</w:t>
+      </w:r>
     </w:p>
     <w:p>
       <w:pPr>
@@ -6383,6 +8617,8 @@
         </w:numPr>
         <w:ind w:left="567" w:hanging="567"/>
       </w:pPr>
+      <w:bookmarkStart w:id="0" w:name="_GoBack"/>
+      <w:bookmarkEnd w:id="0"/>
       <w:r>
         <w:lastRenderedPageBreak/>
         <w:t>Влияние ООС на диапазон усиливаемых частот, частотные и нелинейные искажения.</w:t>
@@ -7126,7 +9362,7 @@
             <w:noProof/>
             <w:sz w:val="24"/>
           </w:rPr>
-          <w:t>22</w:t>
+          <w:t>21</w:t>
         </w:r>
         <w:r>
           <w:rPr>
@@ -7274,16 +9510,16 @@
     </w:lvl>
   </w:abstractNum>
   <w:abstractNum w:abstractNumId="1" w15:restartNumberingAfterBreak="0">
-    <w:nsid w:val="18A05B97"/>
+    <w:nsid w:val="14B80656"/>
     <w:multiLevelType w:val="hybridMultilevel"/>
-    <w:tmpl w:val="F6CA5F28"/>
-    <w:lvl w:ilvl="0" w:tplc="570A6BBE">
+    <w:tmpl w:val="1CC4CD32"/>
+    <w:lvl w:ilvl="0" w:tplc="04190017">
       <w:start w:val="1"/>
-      <w:numFmt w:val="decimal"/>
+      <w:numFmt w:val="lowerLetter"/>
       <w:lvlText w:val="%1)"/>
       <w:lvlJc w:val="left"/>
       <w:pPr>
-        <w:ind w:left="927" w:hanging="360"/>
+        <w:ind w:left="720" w:hanging="360"/>
       </w:pPr>
       <w:rPr>
         <w:rFonts w:hint="default"/>
@@ -7295,7 +9531,7 @@
       <w:lvlText w:val="%2."/>
       <w:lvlJc w:val="left"/>
       <w:pPr>
-        <w:ind w:left="1647" w:hanging="360"/>
+        <w:ind w:left="1440" w:hanging="360"/>
       </w:pPr>
     </w:lvl>
     <w:lvl w:ilvl="2" w:tplc="0419001B" w:tentative="1">
@@ -7304,7 +9540,7 @@
       <w:lvlText w:val="%3."/>
       <w:lvlJc w:val="right"/>
       <w:pPr>
-        <w:ind w:left="2367" w:hanging="180"/>
+        <w:ind w:left="2160" w:hanging="180"/>
       </w:pPr>
     </w:lvl>
     <w:lvl w:ilvl="3" w:tplc="0419000F" w:tentative="1">
@@ -7313,7 +9549,7 @@
       <w:lvlText w:val="%4."/>
       <w:lvlJc w:val="left"/>
       <w:pPr>
-        <w:ind w:left="3087" w:hanging="360"/>
+        <w:ind w:left="2880" w:hanging="360"/>
       </w:pPr>
     </w:lvl>
     <w:lvl w:ilvl="4" w:tplc="04190019" w:tentative="1">
@@ -7322,7 +9558,7 @@
       <w:lvlText w:val="%5."/>
       <w:lvlJc w:val="left"/>
       <w:pPr>
-        <w:ind w:left="3807" w:hanging="360"/>
+        <w:ind w:left="3600" w:hanging="360"/>
       </w:pPr>
     </w:lvl>
     <w:lvl w:ilvl="5" w:tplc="0419001B" w:tentative="1">
@@ -7331,7 +9567,7 @@
       <w:lvlText w:val="%6."/>
       <w:lvlJc w:val="right"/>
       <w:pPr>
-        <w:ind w:left="4527" w:hanging="180"/>
+        <w:ind w:left="4320" w:hanging="180"/>
       </w:pPr>
     </w:lvl>
     <w:lvl w:ilvl="6" w:tplc="0419000F" w:tentative="1">
@@ -7340,7 +9576,7 @@
       <w:lvlText w:val="%7."/>
       <w:lvlJc w:val="left"/>
       <w:pPr>
-        <w:ind w:left="5247" w:hanging="360"/>
+        <w:ind w:left="5040" w:hanging="360"/>
       </w:pPr>
     </w:lvl>
     <w:lvl w:ilvl="7" w:tplc="04190019" w:tentative="1">
@@ -7349,7 +9585,7 @@
       <w:lvlText w:val="%8."/>
       <w:lvlJc w:val="left"/>
       <w:pPr>
-        <w:ind w:left="5967" w:hanging="360"/>
+        <w:ind w:left="5760" w:hanging="360"/>
       </w:pPr>
     </w:lvl>
     <w:lvl w:ilvl="8" w:tplc="0419001B" w:tentative="1">
@@ -7358,11 +9594,275 @@
       <w:lvlText w:val="%9."/>
       <w:lvlJc w:val="right"/>
       <w:pPr>
-        <w:ind w:left="6687" w:hanging="180"/>
+        <w:ind w:left="6480" w:hanging="180"/>
       </w:pPr>
     </w:lvl>
   </w:abstractNum>
   <w:abstractNum w:abstractNumId="2" w15:restartNumberingAfterBreak="0">
+    <w:nsid w:val="18A05B97"/>
+    <w:multiLevelType w:val="hybridMultilevel"/>
+    <w:tmpl w:val="F6CA5F28"/>
+    <w:lvl w:ilvl="0" w:tplc="570A6BBE">
+      <w:start w:val="1"/>
+      <w:numFmt w:val="decimal"/>
+      <w:lvlText w:val="%1)"/>
+      <w:lvlJc w:val="left"/>
+      <w:pPr>
+        <w:ind w:left="927" w:hanging="360"/>
+      </w:pPr>
+      <w:rPr>
+        <w:rFonts w:hint="default"/>
+      </w:rPr>
+    </w:lvl>
+    <w:lvl w:ilvl="1" w:tplc="04190019" w:tentative="1">
+      <w:start w:val="1"/>
+      <w:numFmt w:val="lowerLetter"/>
+      <w:lvlText w:val="%2."/>
+      <w:lvlJc w:val="left"/>
+      <w:pPr>
+        <w:ind w:left="1647" w:hanging="360"/>
+      </w:pPr>
+    </w:lvl>
+    <w:lvl w:ilvl="2" w:tplc="0419001B" w:tentative="1">
+      <w:start w:val="1"/>
+      <w:numFmt w:val="lowerRoman"/>
+      <w:lvlText w:val="%3."/>
+      <w:lvlJc w:val="right"/>
+      <w:pPr>
+        <w:ind w:left="2367" w:hanging="180"/>
+      </w:pPr>
+    </w:lvl>
+    <w:lvl w:ilvl="3" w:tplc="0419000F" w:tentative="1">
+      <w:start w:val="1"/>
+      <w:numFmt w:val="decimal"/>
+      <w:lvlText w:val="%4."/>
+      <w:lvlJc w:val="left"/>
+      <w:pPr>
+        <w:ind w:left="3087" w:hanging="360"/>
+      </w:pPr>
+    </w:lvl>
+    <w:lvl w:ilvl="4" w:tplc="04190019" w:tentative="1">
+      <w:start w:val="1"/>
+      <w:numFmt w:val="lowerLetter"/>
+      <w:lvlText w:val="%5."/>
+      <w:lvlJc w:val="left"/>
+      <w:pPr>
+        <w:ind w:left="3807" w:hanging="360"/>
+      </w:pPr>
+    </w:lvl>
+    <w:lvl w:ilvl="5" w:tplc="0419001B" w:tentative="1">
+      <w:start w:val="1"/>
+      <w:numFmt w:val="lowerRoman"/>
+      <w:lvlText w:val="%6."/>
+      <w:lvlJc w:val="right"/>
+      <w:pPr>
+        <w:ind w:left="4527" w:hanging="180"/>
+      </w:pPr>
+    </w:lvl>
+    <w:lvl w:ilvl="6" w:tplc="0419000F" w:tentative="1">
+      <w:start w:val="1"/>
+      <w:numFmt w:val="decimal"/>
+      <w:lvlText w:val="%7."/>
+      <w:lvlJc w:val="left"/>
+      <w:pPr>
+        <w:ind w:left="5247" w:hanging="360"/>
+      </w:pPr>
+    </w:lvl>
+    <w:lvl w:ilvl="7" w:tplc="04190019" w:tentative="1">
+      <w:start w:val="1"/>
+      <w:numFmt w:val="lowerLetter"/>
+      <w:lvlText w:val="%8."/>
+      <w:lvlJc w:val="left"/>
+      <w:pPr>
+        <w:ind w:left="5967" w:hanging="360"/>
+      </w:pPr>
+    </w:lvl>
+    <w:lvl w:ilvl="8" w:tplc="0419001B" w:tentative="1">
+      <w:start w:val="1"/>
+      <w:numFmt w:val="lowerRoman"/>
+      <w:lvlText w:val="%9."/>
+      <w:lvlJc w:val="right"/>
+      <w:pPr>
+        <w:ind w:left="6687" w:hanging="180"/>
+      </w:pPr>
+    </w:lvl>
+  </w:abstractNum>
+  <w:abstractNum w:abstractNumId="3" w15:restartNumberingAfterBreak="0">
+    <w:nsid w:val="2B0A4B1C"/>
+    <w:multiLevelType w:val="hybridMultilevel"/>
+    <w:tmpl w:val="6A5A6CD0"/>
+    <w:lvl w:ilvl="0" w:tplc="04190019">
+      <w:start w:val="1"/>
+      <w:numFmt w:val="lowerLetter"/>
+      <w:lvlText w:val="%1."/>
+      <w:lvlJc w:val="left"/>
+      <w:pPr>
+        <w:ind w:left="720" w:hanging="360"/>
+      </w:pPr>
+    </w:lvl>
+    <w:lvl w:ilvl="1" w:tplc="04190019" w:tentative="1">
+      <w:start w:val="1"/>
+      <w:numFmt w:val="lowerLetter"/>
+      <w:lvlText w:val="%2."/>
+      <w:lvlJc w:val="left"/>
+      <w:pPr>
+        <w:ind w:left="1440" w:hanging="360"/>
+      </w:pPr>
+    </w:lvl>
+    <w:lvl w:ilvl="2" w:tplc="0419001B" w:tentative="1">
+      <w:start w:val="1"/>
+      <w:numFmt w:val="lowerRoman"/>
+      <w:lvlText w:val="%3."/>
+      <w:lvlJc w:val="right"/>
+      <w:pPr>
+        <w:ind w:left="2160" w:hanging="180"/>
+      </w:pPr>
+    </w:lvl>
+    <w:lvl w:ilvl="3" w:tplc="0419000F" w:tentative="1">
+      <w:start w:val="1"/>
+      <w:numFmt w:val="decimal"/>
+      <w:lvlText w:val="%4."/>
+      <w:lvlJc w:val="left"/>
+      <w:pPr>
+        <w:ind w:left="2880" w:hanging="360"/>
+      </w:pPr>
+    </w:lvl>
+    <w:lvl w:ilvl="4" w:tplc="04190019" w:tentative="1">
+      <w:start w:val="1"/>
+      <w:numFmt w:val="lowerLetter"/>
+      <w:lvlText w:val="%5."/>
+      <w:lvlJc w:val="left"/>
+      <w:pPr>
+        <w:ind w:left="3600" w:hanging="360"/>
+      </w:pPr>
+    </w:lvl>
+    <w:lvl w:ilvl="5" w:tplc="0419001B" w:tentative="1">
+      <w:start w:val="1"/>
+      <w:numFmt w:val="lowerRoman"/>
+      <w:lvlText w:val="%6."/>
+      <w:lvlJc w:val="right"/>
+      <w:pPr>
+        <w:ind w:left="4320" w:hanging="180"/>
+      </w:pPr>
+    </w:lvl>
+    <w:lvl w:ilvl="6" w:tplc="0419000F" w:tentative="1">
+      <w:start w:val="1"/>
+      <w:numFmt w:val="decimal"/>
+      <w:lvlText w:val="%7."/>
+      <w:lvlJc w:val="left"/>
+      <w:pPr>
+        <w:ind w:left="5040" w:hanging="360"/>
+      </w:pPr>
+    </w:lvl>
+    <w:lvl w:ilvl="7" w:tplc="04190019" w:tentative="1">
+      <w:start w:val="1"/>
+      <w:numFmt w:val="lowerLetter"/>
+      <w:lvlText w:val="%8."/>
+      <w:lvlJc w:val="left"/>
+      <w:pPr>
+        <w:ind w:left="5760" w:hanging="360"/>
+      </w:pPr>
+    </w:lvl>
+    <w:lvl w:ilvl="8" w:tplc="0419001B" w:tentative="1">
+      <w:start w:val="1"/>
+      <w:numFmt w:val="lowerRoman"/>
+      <w:lvlText w:val="%9."/>
+      <w:lvlJc w:val="right"/>
+      <w:pPr>
+        <w:ind w:left="6480" w:hanging="180"/>
+      </w:pPr>
+    </w:lvl>
+  </w:abstractNum>
+  <w:abstractNum w:abstractNumId="4" w15:restartNumberingAfterBreak="0">
+    <w:nsid w:val="317628CC"/>
+    <w:multiLevelType w:val="hybridMultilevel"/>
+    <w:tmpl w:val="2FC280B2"/>
+    <w:lvl w:ilvl="0" w:tplc="04190017">
+      <w:start w:val="1"/>
+      <w:numFmt w:val="lowerLetter"/>
+      <w:lvlText w:val="%1)"/>
+      <w:lvlJc w:val="left"/>
+      <w:pPr>
+        <w:ind w:left="720" w:hanging="360"/>
+      </w:pPr>
+      <w:rPr>
+        <w:rFonts w:hint="default"/>
+      </w:rPr>
+    </w:lvl>
+    <w:lvl w:ilvl="1" w:tplc="04190019" w:tentative="1">
+      <w:start w:val="1"/>
+      <w:numFmt w:val="lowerLetter"/>
+      <w:lvlText w:val="%2."/>
+      <w:lvlJc w:val="left"/>
+      <w:pPr>
+        <w:ind w:left="1440" w:hanging="360"/>
+      </w:pPr>
+    </w:lvl>
+    <w:lvl w:ilvl="2" w:tplc="0419001B" w:tentative="1">
+      <w:start w:val="1"/>
+      <w:numFmt w:val="lowerRoman"/>
+      <w:lvlText w:val="%3."/>
+      <w:lvlJc w:val="right"/>
+      <w:pPr>
+        <w:ind w:left="2160" w:hanging="180"/>
+      </w:pPr>
+    </w:lvl>
+    <w:lvl w:ilvl="3" w:tplc="0419000F" w:tentative="1">
+      <w:start w:val="1"/>
+      <w:numFmt w:val="decimal"/>
+      <w:lvlText w:val="%4."/>
+      <w:lvlJc w:val="left"/>
+      <w:pPr>
+        <w:ind w:left="2880" w:hanging="360"/>
+      </w:pPr>
+    </w:lvl>
+    <w:lvl w:ilvl="4" w:tplc="04190019" w:tentative="1">
+      <w:start w:val="1"/>
+      <w:numFmt w:val="lowerLetter"/>
+      <w:lvlText w:val="%5."/>
+      <w:lvlJc w:val="left"/>
+      <w:pPr>
+        <w:ind w:left="3600" w:hanging="360"/>
+      </w:pPr>
+    </w:lvl>
+    <w:lvl w:ilvl="5" w:tplc="0419001B" w:tentative="1">
+      <w:start w:val="1"/>
+      <w:numFmt w:val="lowerRoman"/>
+      <w:lvlText w:val="%6."/>
+      <w:lvlJc w:val="right"/>
+      <w:pPr>
+        <w:ind w:left="4320" w:hanging="180"/>
+      </w:pPr>
+    </w:lvl>
+    <w:lvl w:ilvl="6" w:tplc="0419000F" w:tentative="1">
+      <w:start w:val="1"/>
+      <w:numFmt w:val="decimal"/>
+      <w:lvlText w:val="%7."/>
+      <w:lvlJc w:val="left"/>
+      <w:pPr>
+        <w:ind w:left="5040" w:hanging="360"/>
+      </w:pPr>
+    </w:lvl>
+    <w:lvl w:ilvl="7" w:tplc="04190019" w:tentative="1">
+      <w:start w:val="1"/>
+      <w:numFmt w:val="lowerLetter"/>
+      <w:lvlText w:val="%8."/>
+      <w:lvlJc w:val="left"/>
+      <w:pPr>
+        <w:ind w:left="5760" w:hanging="360"/>
+      </w:pPr>
+    </w:lvl>
+    <w:lvl w:ilvl="8" w:tplc="0419001B" w:tentative="1">
+      <w:start w:val="1"/>
+      <w:numFmt w:val="lowerRoman"/>
+      <w:lvlText w:val="%9."/>
+      <w:lvlJc w:val="right"/>
+      <w:pPr>
+        <w:ind w:left="6480" w:hanging="180"/>
+      </w:pPr>
+    </w:lvl>
+  </w:abstractNum>
+  <w:abstractNum w:abstractNumId="5" w15:restartNumberingAfterBreak="0">
     <w:nsid w:val="383F07B6"/>
     <w:multiLevelType w:val="hybridMultilevel"/>
     <w:tmpl w:val="E876B9BC"/>
@@ -7448,7 +9948,7 @@
       </w:pPr>
     </w:lvl>
   </w:abstractNum>
-  <w:abstractNum w:abstractNumId="3" w15:restartNumberingAfterBreak="0">
+  <w:abstractNum w:abstractNumId="6" w15:restartNumberingAfterBreak="0">
     <w:nsid w:val="3FB40EF9"/>
     <w:multiLevelType w:val="hybridMultilevel"/>
     <w:tmpl w:val="B8041348"/>
@@ -7537,7 +10037,7 @@
       </w:pPr>
     </w:lvl>
   </w:abstractNum>
-  <w:abstractNum w:abstractNumId="4" w15:restartNumberingAfterBreak="0">
+  <w:abstractNum w:abstractNumId="7" w15:restartNumberingAfterBreak="0">
     <w:nsid w:val="49120A1B"/>
     <w:multiLevelType w:val="hybridMultilevel"/>
     <w:tmpl w:val="16EE2F32"/>
@@ -7626,10 +10126,10 @@
       </w:pPr>
     </w:lvl>
   </w:abstractNum>
-  <w:abstractNum w:abstractNumId="5" w15:restartNumberingAfterBreak="0">
+  <w:abstractNum w:abstractNumId="8" w15:restartNumberingAfterBreak="0">
     <w:nsid w:val="558F1500"/>
     <w:multiLevelType w:val="hybridMultilevel"/>
-    <w:tmpl w:val="1D9EA2FE"/>
+    <w:tmpl w:val="2FC280B2"/>
     <w:lvl w:ilvl="0" w:tplc="04190017">
       <w:start w:val="1"/>
       <w:numFmt w:val="lowerLetter"/>
@@ -7715,7 +10215,7 @@
       </w:pPr>
     </w:lvl>
   </w:abstractNum>
-  <w:abstractNum w:abstractNumId="6" w15:restartNumberingAfterBreak="0">
+  <w:abstractNum w:abstractNumId="9" w15:restartNumberingAfterBreak="0">
     <w:nsid w:val="5A5E7EF9"/>
     <w:multiLevelType w:val="hybridMultilevel"/>
     <w:tmpl w:val="A55A1A72"/>
@@ -7804,7 +10304,7 @@
       </w:pPr>
     </w:lvl>
   </w:abstractNum>
-  <w:abstractNum w:abstractNumId="7" w15:restartNumberingAfterBreak="0">
+  <w:abstractNum w:abstractNumId="10" w15:restartNumberingAfterBreak="0">
     <w:nsid w:val="762B2A81"/>
     <w:multiLevelType w:val="hybridMultilevel"/>
     <w:tmpl w:val="A6EE8408"/>
@@ -7890,7 +10390,7 @@
       </w:pPr>
     </w:lvl>
   </w:abstractNum>
-  <w:abstractNum w:abstractNumId="8" w15:restartNumberingAfterBreak="0">
+  <w:abstractNum w:abstractNumId="11" w15:restartNumberingAfterBreak="0">
     <w:nsid w:val="7BB22091"/>
     <w:multiLevelType w:val="hybridMultilevel"/>
     <w:tmpl w:val="2A766180"/>
@@ -7980,31 +10480,40 @@
     </w:lvl>
   </w:abstractNum>
   <w:num w:numId="1">
-    <w:abstractNumId w:val="4"/>
+    <w:abstractNumId w:val="7"/>
   </w:num>
   <w:num w:numId="2">
-    <w:abstractNumId w:val="2"/>
+    <w:abstractNumId w:val="5"/>
   </w:num>
   <w:num w:numId="3">
-    <w:abstractNumId w:val="7"/>
+    <w:abstractNumId w:val="10"/>
   </w:num>
   <w:num w:numId="4">
     <w:abstractNumId w:val="0"/>
   </w:num>
   <w:num w:numId="5">
+    <w:abstractNumId w:val="6"/>
+  </w:num>
+  <w:num w:numId="6">
+    <w:abstractNumId w:val="9"/>
+  </w:num>
+  <w:num w:numId="7">
+    <w:abstractNumId w:val="11"/>
+  </w:num>
+  <w:num w:numId="8">
+    <w:abstractNumId w:val="2"/>
+  </w:num>
+  <w:num w:numId="9">
+    <w:abstractNumId w:val="8"/>
+  </w:num>
+  <w:num w:numId="10">
     <w:abstractNumId w:val="3"/>
   </w:num>
-  <w:num w:numId="6">
-    <w:abstractNumId w:val="6"/>
-  </w:num>
-  <w:num w:numId="7">
-    <w:abstractNumId w:val="8"/>
-  </w:num>
-  <w:num w:numId="8">
+  <w:num w:numId="11">
     <w:abstractNumId w:val="1"/>
   </w:num>
-  <w:num w:numId="9">
-    <w:abstractNumId w:val="5"/>
+  <w:num w:numId="12">
+    <w:abstractNumId w:val="4"/>
   </w:num>
 </w:numbering>
 </file>
@@ -8608,14 +11117,14 @@
     <w:charset w:val="00"/>
     <w:family w:val="roman"/>
     <w:pitch w:val="variable"/>
-    <w:sig w:usb0="E0002AFF" w:usb1="C0007843" w:usb2="00000009" w:usb3="00000000" w:csb0="000001FF" w:csb1="00000000"/>
+    <w:sig w:usb0="E0002EFF" w:usb1="C000785B" w:usb2="00000009" w:usb3="00000000" w:csb0="000001FF" w:csb1="00000000"/>
   </w:font>
   <w:font w:name="Calibri">
     <w:panose1 w:val="020F0502020204030204"/>
     <w:charset w:val="00"/>
     <w:family w:val="swiss"/>
     <w:pitch w:val="variable"/>
-    <w:sig w:usb0="E0002AFF" w:usb1="4000ACFF" w:usb2="00000001" w:usb3="00000000" w:csb0="000001FF" w:csb1="00000000"/>
+    <w:sig w:usb0="E4002EFF" w:usb1="C000247B" w:usb2="00000009" w:usb3="00000000" w:csb0="000001FF" w:csb1="00000000"/>
   </w:font>
   <w:font w:name="Cambria Math">
     <w:panose1 w:val="02040503050406030204"/>
@@ -8629,7 +11138,7 @@
     <w:charset w:val="00"/>
     <w:family w:val="swiss"/>
     <w:pitch w:val="variable"/>
-    <w:sig w:usb0="A0002AEF" w:usb1="4000207B" w:usb2="00000000" w:usb3="00000000" w:csb0="000001FF" w:csb1="00000000"/>
+    <w:sig w:usb0="E4002EFF" w:usb1="C000247B" w:usb2="00000009" w:usb3="00000000" w:csb0="000001FF" w:csb1="00000000"/>
   </w:font>
 </w:fonts>
 </file>
@@ -8648,8 +11157,9 @@
     <w:compatSetting w:name="differentiateMultirowTableHeaders" w:uri="http://schemas.microsoft.com/office/word" w:val="1"/>
   </w:compat>
   <w:rsids>
-    <w:rsidRoot w:val="00C66BF8"/>
-    <w:rsid w:val="00C66BF8"/>
+    <w:rsidRoot w:val="001E5EF9"/>
+    <w:rsid w:val="001E5EF9"/>
+    <w:rsid w:val="00225AF2"/>
   </w:rsids>
   <m:mathPr>
     <m:mathFont m:val="Cambria Math"/>
@@ -9098,7 +11608,7 @@
     <w:basedOn w:val="a0"/>
     <w:uiPriority w:val="99"/>
     <w:semiHidden/>
-    <w:rsid w:val="00C66BF8"/>
+    <w:rsid w:val="001E5EF9"/>
     <w:rPr>
       <w:color w:val="808080"/>
     </w:rPr>
@@ -9379,7 +11889,7 @@
 </file>
 
 <file path=customXml/itemProps1.xml><?xml version="1.0" encoding="utf-8"?>
-<ds:datastoreItem xmlns:ds="http://schemas.openxmlformats.org/officeDocument/2006/customXml" ds:itemID="{F3BA7283-3D49-48EB-A5DF-1B9A38C5FE7A}">
+<ds:datastoreItem xmlns:ds="http://schemas.openxmlformats.org/officeDocument/2006/customXml" ds:itemID="{3DBB395D-C352-4820-B7AC-3F45F222109F}">
   <ds:schemaRefs>
     <ds:schemaRef ds:uri="http://schemas.openxmlformats.org/officeDocument/2006/bibliography"/>
   </ds:schemaRefs>

</xml_diff>